<commit_message>
notebook updated with both meetings
</commit_message>
<xml_diff>
--- a/misc/notebook.docx
+++ b/misc/notebook.docx
@@ -3,15 +3,497 @@
 <w:document xmlns:wpc="http://schemas.microsoft.com/office/word/2010/wordprocessingCanvas" xmlns:cx="http://schemas.microsoft.com/office/drawing/2014/chartex" xmlns:cx1="http://schemas.microsoft.com/office/drawing/2015/9/8/chartex" xmlns:cx2="http://schemas.microsoft.com/office/drawing/2015/10/21/chartex" xmlns:cx3="http://schemas.microsoft.com/office/drawing/2016/5/9/chartex" xmlns:cx4="http://schemas.microsoft.com/office/drawing/2016/5/10/chartex" xmlns:cx5="http://schemas.microsoft.com/office/drawing/2016/5/11/chartex" xmlns:cx6="http://schemas.microsoft.com/office/drawing/2016/5/12/chartex" xmlns:cx7="http://schemas.microsoft.com/office/drawing/2016/5/13/chartex" xmlns:cx8="http://schemas.microsoft.com/office/drawing/2016/5/14/chartex" xmlns:mc="http://schemas.openxmlformats.org/markup-compatibility/2006" xmlns:aink="http://schemas.microsoft.com/office/drawing/2016/ink" xmlns:am3d="http://schemas.microsoft.com/office/drawing/2017/model3d" xmlns:o="urn:schemas-microsoft-com:office:office" xmlns:r="http://schemas.openxmlformats.org/officeDocument/2006/relationships" xmlns:m="http://schemas.openxmlformats.org/officeDocument/2006/math" xmlns:v="urn:schemas-microsoft-com:vml" xmlns:wp14="http://schemas.microsoft.com/office/word/2010/wordprocessingDrawing" xmlns:wp="http://schemas.openxmlformats.org/drawingml/2006/wordprocessingDrawing" xmlns:w10="urn:schemas-microsoft-com:office:word" xmlns:w="http://schemas.openxmlformats.org/wordprocessingml/2006/main" xmlns:w14="http://schemas.microsoft.com/office/word/2010/wordml" xmlns:w15="http://schemas.microsoft.com/office/word/2012/wordml" xmlns:w16cid="http://schemas.microsoft.com/office/word/2016/wordml/cid" xmlns:w16se="http://schemas.microsoft.com/office/word/2015/wordml/symex" xmlns:wpg="http://schemas.microsoft.com/office/word/2010/wordprocessingGroup" xmlns:wpi="http://schemas.microsoft.com/office/word/2010/wordprocessingInk" xmlns:wne="http://schemas.microsoft.com/office/word/2006/wordml" xmlns:wps="http://schemas.microsoft.com/office/word/2010/wordprocessingShape" mc:Ignorable="w14 w15 w16se w16cid wp14">
   <w:body>
     <w:p>
-      <w:r>
+      <w:pPr>
+        <w:jc w:val="center"/>
+        <w:rPr>
+          <w:b/>
+          <w:bCs/>
+          <w:color w:val="1F3864" w:themeColor="accent1" w:themeShade="80"/>
+          <w:sz w:val="32"/>
+          <w:szCs w:val="32"/>
+        </w:rPr>
+      </w:pPr>
+      <w:r>
+        <w:rPr>
+          <w:b/>
+          <w:bCs/>
+          <w:color w:val="1F3864" w:themeColor="accent1" w:themeShade="80"/>
+          <w:sz w:val="32"/>
+          <w:szCs w:val="32"/>
+        </w:rPr>
         <w:t>Notebook</w:t>
       </w:r>
     </w:p>
     <w:p/>
     <w:p>
+      <w:pPr>
+        <w:rPr>
+          <w:b/>
+          <w:bCs/>
+          <w:color w:val="C00000"/>
+        </w:rPr>
+      </w:pPr>
+      <w:r>
+        <w:rPr>
+          <w:b/>
+          <w:bCs/>
+          <w:color w:val="C00000"/>
+        </w:rPr>
+        <w:t>11/01/2021</w:t>
+      </w:r>
+    </w:p>
+    <w:p>
+      <w:pPr>
+        <w:rPr>
+          <w:u w:val="single"/>
+        </w:rPr>
+      </w:pPr>
+      <w:r>
+        <w:rPr>
+          <w:u w:val="single"/>
+        </w:rPr>
+        <w:t>Meeting avec Serge</w:t>
+      </w:r>
+      <w:r>
+        <w:rPr>
+          <w:u w:val="single"/>
+        </w:rPr>
+        <w:t xml:space="preserve"> et Jérémy</w:t>
+      </w:r>
+      <w:r>
+        <w:rPr>
+          <w:u w:val="single"/>
+        </w:rPr>
+        <w:t xml:space="preserve"> – Présentation projet et objectifs</w:t>
+      </w:r>
+    </w:p>
+    <w:p>
+      <w:pPr>
+        <w:pStyle w:val="Paragraphedeliste"/>
+        <w:numPr>
+          <w:ilvl w:val="0"/>
+          <w:numId w:val="5"/>
+        </w:numPr>
+        <w:jc w:val="both"/>
+      </w:pPr>
+      <w:r>
+        <w:t xml:space="preserve">Deadlines : </w:t>
+      </w:r>
+      <w:r>
+        <w:rPr>
+          <w:b/>
+          <w:bCs/>
+        </w:rPr>
+        <w:t>5 premiers pays pour début/mi-mars (Ocean Week de Monaco) et les 25 autres (ie le rapport) fin avril</w:t>
+      </w:r>
+      <w:r>
+        <w:t>.</w:t>
+      </w:r>
+    </w:p>
+    <w:p>
+      <w:pPr>
+        <w:pStyle w:val="Paragraphedeliste"/>
+        <w:numPr>
+          <w:ilvl w:val="0"/>
+          <w:numId w:val="5"/>
+        </w:numPr>
+        <w:jc w:val="both"/>
+      </w:pPr>
+      <w:r>
+        <w:t>3 approches, analyse par pays pour les 30 pays ayant la plus grande couverture corallienne</w:t>
+      </w:r>
+      <w:r>
+        <w:t xml:space="preserve">. Fiche en 2(-3 ?) pages type, canevas type. </w:t>
+      </w:r>
+    </w:p>
+    <w:p>
+      <w:pPr>
+        <w:pStyle w:val="Paragraphedeliste"/>
+        <w:jc w:val="both"/>
+      </w:pPr>
+      <w:r>
+        <w:t>Reprendre et adapter figures réalisées dans le cadre du chapitre Pacifique du projet global.</w:t>
+      </w:r>
+    </w:p>
+    <w:p>
+      <w:pPr>
+        <w:pStyle w:val="Paragraphedeliste"/>
+        <w:jc w:val="both"/>
+        <w:rPr>
+          <w:b/>
+          <w:bCs/>
+        </w:rPr>
+      </w:pPr>
+      <w:r>
+        <w:rPr>
+          <w:b/>
+          <w:bCs/>
+        </w:rPr>
+        <w:t xml:space="preserve">Canevas : </w:t>
+      </w:r>
+    </w:p>
+    <w:p>
+      <w:pPr>
+        <w:pStyle w:val="Paragraphedeliste"/>
+        <w:numPr>
+          <w:ilvl w:val="0"/>
+          <w:numId w:val="6"/>
+        </w:numPr>
+        <w:jc w:val="both"/>
+      </w:pPr>
+      <w:r>
+        <w:t>Données existantes, descriptif (nb de sites, années, depuis quand, % de sites surveillés, etc.</w:t>
+      </w:r>
+    </w:p>
+    <w:p>
+      <w:pPr>
+        <w:pStyle w:val="Paragraphedeliste"/>
+        <w:numPr>
+          <w:ilvl w:val="0"/>
+          <w:numId w:val="6"/>
+        </w:numPr>
+        <w:jc w:val="both"/>
+      </w:pPr>
+      <w:r>
+        <w:t>Evolution pour chaque pays : tendance évolution de la couverture corallienne + algale + ratio entre les deux</w:t>
+      </w:r>
+      <w:r>
+        <w:t> : préparer data pour la soumettre à Murray.</w:t>
+      </w:r>
+    </w:p>
+    <w:p>
+      <w:pPr>
+        <w:pStyle w:val="Paragraphedeliste"/>
+        <w:numPr>
+          <w:ilvl w:val="0"/>
+          <w:numId w:val="6"/>
+        </w:numPr>
+        <w:jc w:val="both"/>
+      </w:pPr>
+      <w:r>
+        <w:t>Analyse sur la couverture des données (représentatif ?), a-t-on une bonne estimation de l’évolution des récifs coralliens dans ce pays ?</w:t>
+      </w:r>
+    </w:p>
+    <w:p>
+      <w:pPr>
+        <w:pStyle w:val="Paragraphedeliste"/>
+        <w:numPr>
+          <w:ilvl w:val="0"/>
+          <w:numId w:val="7"/>
+        </w:numPr>
+        <w:jc w:val="both"/>
+      </w:pPr>
+      <w:r>
+        <w:t>A réaliser d’abord pour les 3 premiers pays, puis les deux autres (Indonésie, Australie, Philippines, France, US), permet de tester le canevas</w:t>
+      </w:r>
+    </w:p>
+    <w:p>
+      <w:pPr>
+        <w:pStyle w:val="Paragraphedeliste"/>
+        <w:numPr>
+          <w:ilvl w:val="0"/>
+          <w:numId w:val="7"/>
+        </w:numPr>
+        <w:jc w:val="both"/>
+      </w:pPr>
+      <w:r>
+        <w:t xml:space="preserve">Skype avec Francis (Secrétaire ICRI) dans la semaine </w:t>
+      </w:r>
+    </w:p>
+    <w:p/>
+    <w:p>
+      <w:pPr>
+        <w:rPr>
+          <w:u w:val="single"/>
+        </w:rPr>
+      </w:pPr>
+      <w:r>
+        <w:rPr>
+          <w:u w:val="single"/>
+        </w:rPr>
+        <w:t>Meeting avec Jérémy – Lancement du projet</w:t>
+      </w:r>
+    </w:p>
+    <w:p>
+      <w:pPr>
+        <w:pStyle w:val="Paragraphedeliste"/>
+        <w:numPr>
+          <w:ilvl w:val="0"/>
+          <w:numId w:val="8"/>
+        </w:numPr>
+      </w:pPr>
+      <w:r>
+        <w:t>Création Github depository + vidéo explicative</w:t>
+      </w:r>
+    </w:p>
+    <w:p>
+      <w:pPr>
+        <w:pStyle w:val="Paragraphedeliste"/>
+        <w:numPr>
+          <w:ilvl w:val="0"/>
+          <w:numId w:val="8"/>
+        </w:numPr>
+      </w:pPr>
+      <w:r>
+        <w:t>Partage codes, readme, littérature</w:t>
+      </w:r>
+    </w:p>
+    <w:p>
+      <w:pPr>
+        <w:pStyle w:val="Paragraphedeliste"/>
+        <w:numPr>
+          <w:ilvl w:val="0"/>
+          <w:numId w:val="8"/>
+        </w:numPr>
+      </w:pPr>
+      <w:r>
+        <w:t>Partage database</w:t>
+      </w:r>
+    </w:p>
+    <w:p>
+      <w:pPr>
+        <w:pStyle w:val="Paragraphedeliste"/>
+        <w:numPr>
+          <w:ilvl w:val="0"/>
+          <w:numId w:val="8"/>
+        </w:numPr>
+      </w:pPr>
+      <w:r>
+        <w:t xml:space="preserve">Penser à demander à </w:t>
+      </w:r>
+      <w:r>
+        <w:t>Murray</w:t>
+      </w:r>
+      <w:r>
+        <w:t xml:space="preserve"> de récupérer les sorties du modèle et pas seulement les figures, pour modifications éventuelles</w:t>
+      </w:r>
+    </w:p>
+    <w:p>
+      <w:pPr>
+        <w:pStyle w:val="Paragraphedeliste"/>
+        <w:numPr>
+          <w:ilvl w:val="0"/>
+          <w:numId w:val="8"/>
+        </w:numPr>
+      </w:pPr>
+      <w:r>
+        <w:t xml:space="preserve">Réflexion figures </w:t>
+      </w:r>
+    </w:p>
+    <w:p>
+      <w:pPr>
+        <w:pStyle w:val="Paragraphedeliste"/>
+      </w:pPr>
+      <w:r>
+        <w:t xml:space="preserve">Préface : </w:t>
+      </w:r>
+      <w:r>
+        <w:t>Tableaux data pays (cf rapport pacifique) (sous-catégories pour les pays ayant des récifs dans plusieurs régions ?)</w:t>
+      </w:r>
+    </w:p>
+    <w:p>
+      <w:pPr>
+        <w:pStyle w:val="Paragraphedeliste"/>
+      </w:pPr>
+      <w:r>
+        <w:t>Fiche par pays</w:t>
+      </w:r>
+    </w:p>
+    <w:p>
+      <w:pPr>
+        <w:pStyle w:val="Paragraphedeliste"/>
+        <w:numPr>
+          <w:ilvl w:val="0"/>
+          <w:numId w:val="11"/>
+        </w:numPr>
+      </w:pPr>
+      <w:r>
+        <w:t>Descriptif</w:t>
+      </w:r>
+    </w:p>
+    <w:p>
+      <w:pPr>
+        <w:pStyle w:val="Paragraphedeliste"/>
+        <w:numPr>
+          <w:ilvl w:val="0"/>
+          <w:numId w:val="10"/>
+        </w:numPr>
+      </w:pPr>
+      <w:r>
+        <w:t>Petite intro pour chaque pays avec biblio spécialisée</w:t>
+      </w:r>
+    </w:p>
+    <w:p>
+      <w:pPr>
+        <w:pStyle w:val="Paragraphedeliste"/>
+        <w:numPr>
+          <w:ilvl w:val="0"/>
+          <w:numId w:val="10"/>
+        </w:numPr>
+      </w:pPr>
+      <w:r>
+        <w:t>Surface de récif corallien</w:t>
+      </w:r>
+    </w:p>
+    <w:p>
+      <w:pPr>
+        <w:pStyle w:val="Paragraphedeliste"/>
+        <w:numPr>
+          <w:ilvl w:val="0"/>
+          <w:numId w:val="10"/>
+        </w:numPr>
+      </w:pPr>
+      <w:r>
+        <w:t>% de récif par rapport à la surface mondiale</w:t>
+      </w:r>
+      <w:r>
+        <w:t xml:space="preserve"> (contribution mondiale)</w:t>
+      </w:r>
       <w:bookmarkStart w:id="0" w:name="_GoBack"/>
       <w:bookmarkEnd w:id="0"/>
     </w:p>
+    <w:p>
+      <w:pPr>
+        <w:pStyle w:val="Paragraphedeliste"/>
+        <w:numPr>
+          <w:ilvl w:val="0"/>
+          <w:numId w:val="10"/>
+        </w:numPr>
+      </w:pPr>
+      <w:r>
+        <w:t>Carte avec time range</w:t>
+      </w:r>
+      <w:r>
+        <w:t xml:space="preserve"> +</w:t>
+      </w:r>
+      <w:r>
+        <w:t xml:space="preserve"> </w:t>
+      </w:r>
+      <w:r>
+        <w:t>histo du % de ST en fonction de leur durée</w:t>
+      </w:r>
+      <w:r>
+        <w:t xml:space="preserve"> </w:t>
+      </w:r>
+      <w:r>
+        <w:t xml:space="preserve">+ </w:t>
+      </w:r>
+      <w:r>
+        <w:t>r</w:t>
+      </w:r>
+      <w:r>
+        <w:t xml:space="preserve">épartition de l’effort de monitoring dans le temps </w:t>
+      </w:r>
+      <w:r>
+        <w:t xml:space="preserve">(histo % de transects par an) </w:t>
+      </w:r>
+    </w:p>
+    <w:p>
+      <w:pPr>
+        <w:pStyle w:val="Paragraphedeliste"/>
+        <w:numPr>
+          <w:ilvl w:val="0"/>
+          <w:numId w:val="10"/>
+        </w:numPr>
+      </w:pPr>
+      <w:r>
+        <w:t>Faire figurer le type de méthode utilisée pour le monitoring sous forme de phrase (contribution relative de chacune par pays en %) ? ou figure ? (mais pb de la place)</w:t>
+      </w:r>
+    </w:p>
+    <w:p>
+      <w:pPr>
+        <w:pStyle w:val="Paragraphedeliste"/>
+        <w:numPr>
+          <w:ilvl w:val="0"/>
+          <w:numId w:val="11"/>
+        </w:numPr>
+      </w:pPr>
+      <w:r>
+        <w:t>Evolution de l’état de santé des récifs coralliens (à partir du proxy couverture corallienne)</w:t>
+      </w:r>
+    </w:p>
+    <w:p>
+      <w:pPr>
+        <w:pStyle w:val="Paragraphedeliste"/>
+        <w:numPr>
+          <w:ilvl w:val="0"/>
+          <w:numId w:val="10"/>
+        </w:numPr>
+      </w:pPr>
+      <w:r>
+        <w:t xml:space="preserve">Figure couverture corallienne </w:t>
+      </w:r>
+    </w:p>
+    <w:p>
+      <w:pPr>
+        <w:pStyle w:val="Paragraphedeliste"/>
+        <w:numPr>
+          <w:ilvl w:val="0"/>
+          <w:numId w:val="10"/>
+        </w:numPr>
+      </w:pPr>
+      <w:r>
+        <w:t>Figure couverture algale</w:t>
+      </w:r>
+    </w:p>
+    <w:p>
+      <w:pPr>
+        <w:pStyle w:val="Paragraphedeliste"/>
+        <w:numPr>
+          <w:ilvl w:val="0"/>
+          <w:numId w:val="10"/>
+        </w:numPr>
+      </w:pPr>
+      <w:r>
+        <w:t>Figure ratio couverture corallienne/couverture algale</w:t>
+      </w:r>
+    </w:p>
+    <w:p>
+      <w:pPr>
+        <w:pStyle w:val="Paragraphedeliste"/>
+        <w:numPr>
+          <w:ilvl w:val="0"/>
+          <w:numId w:val="10"/>
+        </w:numPr>
+      </w:pPr>
+      <w:r>
+        <w:t>Paragraphe explicatif, discussion des tendances et interprétation</w:t>
+      </w:r>
+    </w:p>
+    <w:p>
+      <w:pPr>
+        <w:pStyle w:val="Paragraphedeliste"/>
+        <w:numPr>
+          <w:ilvl w:val="0"/>
+          <w:numId w:val="11"/>
+        </w:numPr>
+      </w:pPr>
+      <w:r>
+        <w:t>Discussion sur</w:t>
+      </w:r>
+      <w:r>
+        <w:t xml:space="preserve"> la couverture de données pour chaque pays</w:t>
+      </w:r>
+      <w:r>
+        <w:t xml:space="preserve"> (Implication de Serge) : permet-elle d’estimer correctement l’évolution de l’état de santé des récifs coralliens ? Si non pourquoi ? Recommandations.</w:t>
+      </w:r>
+    </w:p>
+    <w:p>
+      <w:pPr>
+        <w:ind w:left="720"/>
+      </w:pPr>
+    </w:p>
+    <w:p>
+      <w:pPr>
+        <w:pStyle w:val="Paragraphedeliste"/>
+        <w:ind w:left="1080"/>
+      </w:pPr>
+    </w:p>
+    <w:p/>
+    <w:p/>
+    <w:p/>
+    <w:p/>
+    <w:p/>
     <w:sectPr>
       <w:pgSz w:w="11906" w:h="16838"/>
       <w:pgMar w:top="1134" w:right="1276" w:bottom="1134" w:left="1418" w:header="709" w:footer="709" w:gutter="0"/>
@@ -20,6 +502,1214 @@
     </w:sectPr>
   </w:body>
 </w:document>
+</file>
+
+<file path=word/numbering.xml><?xml version="1.0" encoding="utf-8"?>
+<w:numbering xmlns:wpc="http://schemas.microsoft.com/office/word/2010/wordprocessingCanvas" xmlns:cx="http://schemas.microsoft.com/office/drawing/2014/chartex" xmlns:cx1="http://schemas.microsoft.com/office/drawing/2015/9/8/chartex" xmlns:cx2="http://schemas.microsoft.com/office/drawing/2015/10/21/chartex" xmlns:cx3="http://schemas.microsoft.com/office/drawing/2016/5/9/chartex" xmlns:cx4="http://schemas.microsoft.com/office/drawing/2016/5/10/chartex" xmlns:cx5="http://schemas.microsoft.com/office/drawing/2016/5/11/chartex" xmlns:cx6="http://schemas.microsoft.com/office/drawing/2016/5/12/chartex" xmlns:cx7="http://schemas.microsoft.com/office/drawing/2016/5/13/chartex" xmlns:cx8="http://schemas.microsoft.com/office/drawing/2016/5/14/chartex" xmlns:mc="http://schemas.openxmlformats.org/markup-compatibility/2006" xmlns:aink="http://schemas.microsoft.com/office/drawing/2016/ink" xmlns:am3d="http://schemas.microsoft.com/office/drawing/2017/model3d" xmlns:o="urn:schemas-microsoft-com:office:office" xmlns:r="http://schemas.openxmlformats.org/officeDocument/2006/relationships" xmlns:m="http://schemas.openxmlformats.org/officeDocument/2006/math" xmlns:v="urn:schemas-microsoft-com:vml" xmlns:wp14="http://schemas.microsoft.com/office/word/2010/wordprocessingDrawing" xmlns:wp="http://schemas.openxmlformats.org/drawingml/2006/wordprocessingDrawing" xmlns:w10="urn:schemas-microsoft-com:office:word" xmlns:w="http://schemas.openxmlformats.org/wordprocessingml/2006/main" xmlns:w14="http://schemas.microsoft.com/office/word/2010/wordml" xmlns:w15="http://schemas.microsoft.com/office/word/2012/wordml" xmlns:w16cid="http://schemas.microsoft.com/office/word/2016/wordml/cid" xmlns:w16se="http://schemas.microsoft.com/office/word/2015/wordml/symex" xmlns:wpg="http://schemas.microsoft.com/office/word/2010/wordprocessingGroup" xmlns:wpi="http://schemas.microsoft.com/office/word/2010/wordprocessingInk" xmlns:wne="http://schemas.microsoft.com/office/word/2006/wordml" xmlns:wps="http://schemas.microsoft.com/office/word/2010/wordprocessingShape" mc:Ignorable="w14 w15 w16se w16cid wp14">
+  <w:abstractNum w:abstractNumId="0" w15:restartNumberingAfterBreak="0">
+    <w:nsid w:val="1316558D"/>
+    <w:multiLevelType w:val="hybridMultilevel"/>
+    <w:tmpl w:val="817CD35E"/>
+    <w:lvl w:ilvl="0" w:tplc="FB34B4FA">
+      <w:numFmt w:val="bullet"/>
+      <w:lvlText w:val="-"/>
+      <w:lvlJc w:val="left"/>
+      <w:pPr>
+        <w:ind w:left="720" w:hanging="360"/>
+      </w:pPr>
+      <w:rPr>
+        <w:rFonts w:ascii="Calibri" w:eastAsiaTheme="minorHAnsi" w:hAnsi="Calibri" w:cstheme="minorBidi" w:hint="default"/>
+      </w:rPr>
+    </w:lvl>
+    <w:lvl w:ilvl="1" w:tplc="040C0003" w:tentative="1">
+      <w:start w:val="1"/>
+      <w:numFmt w:val="bullet"/>
+      <w:lvlText w:val="o"/>
+      <w:lvlJc w:val="left"/>
+      <w:pPr>
+        <w:ind w:left="1440" w:hanging="360"/>
+      </w:pPr>
+      <w:rPr>
+        <w:rFonts w:ascii="Courier New" w:hAnsi="Courier New" w:cs="Courier New" w:hint="default"/>
+      </w:rPr>
+    </w:lvl>
+    <w:lvl w:ilvl="2" w:tplc="040C0005" w:tentative="1">
+      <w:start w:val="1"/>
+      <w:numFmt w:val="bullet"/>
+      <w:lvlText w:val=""/>
+      <w:lvlJc w:val="left"/>
+      <w:pPr>
+        <w:ind w:left="2160" w:hanging="360"/>
+      </w:pPr>
+      <w:rPr>
+        <w:rFonts w:ascii="Wingdings" w:hAnsi="Wingdings" w:hint="default"/>
+      </w:rPr>
+    </w:lvl>
+    <w:lvl w:ilvl="3" w:tplc="040C0001" w:tentative="1">
+      <w:start w:val="1"/>
+      <w:numFmt w:val="bullet"/>
+      <w:lvlText w:val=""/>
+      <w:lvlJc w:val="left"/>
+      <w:pPr>
+        <w:ind w:left="2880" w:hanging="360"/>
+      </w:pPr>
+      <w:rPr>
+        <w:rFonts w:ascii="Symbol" w:hAnsi="Symbol" w:hint="default"/>
+      </w:rPr>
+    </w:lvl>
+    <w:lvl w:ilvl="4" w:tplc="040C0003" w:tentative="1">
+      <w:start w:val="1"/>
+      <w:numFmt w:val="bullet"/>
+      <w:lvlText w:val="o"/>
+      <w:lvlJc w:val="left"/>
+      <w:pPr>
+        <w:ind w:left="3600" w:hanging="360"/>
+      </w:pPr>
+      <w:rPr>
+        <w:rFonts w:ascii="Courier New" w:hAnsi="Courier New" w:cs="Courier New" w:hint="default"/>
+      </w:rPr>
+    </w:lvl>
+    <w:lvl w:ilvl="5" w:tplc="040C0005" w:tentative="1">
+      <w:start w:val="1"/>
+      <w:numFmt w:val="bullet"/>
+      <w:lvlText w:val=""/>
+      <w:lvlJc w:val="left"/>
+      <w:pPr>
+        <w:ind w:left="4320" w:hanging="360"/>
+      </w:pPr>
+      <w:rPr>
+        <w:rFonts w:ascii="Wingdings" w:hAnsi="Wingdings" w:hint="default"/>
+      </w:rPr>
+    </w:lvl>
+    <w:lvl w:ilvl="6" w:tplc="040C0001" w:tentative="1">
+      <w:start w:val="1"/>
+      <w:numFmt w:val="bullet"/>
+      <w:lvlText w:val=""/>
+      <w:lvlJc w:val="left"/>
+      <w:pPr>
+        <w:ind w:left="5040" w:hanging="360"/>
+      </w:pPr>
+      <w:rPr>
+        <w:rFonts w:ascii="Symbol" w:hAnsi="Symbol" w:hint="default"/>
+      </w:rPr>
+    </w:lvl>
+    <w:lvl w:ilvl="7" w:tplc="040C0003" w:tentative="1">
+      <w:start w:val="1"/>
+      <w:numFmt w:val="bullet"/>
+      <w:lvlText w:val="o"/>
+      <w:lvlJc w:val="left"/>
+      <w:pPr>
+        <w:ind w:left="5760" w:hanging="360"/>
+      </w:pPr>
+      <w:rPr>
+        <w:rFonts w:ascii="Courier New" w:hAnsi="Courier New" w:cs="Courier New" w:hint="default"/>
+      </w:rPr>
+    </w:lvl>
+    <w:lvl w:ilvl="8" w:tplc="040C0005" w:tentative="1">
+      <w:start w:val="1"/>
+      <w:numFmt w:val="bullet"/>
+      <w:lvlText w:val=""/>
+      <w:lvlJc w:val="left"/>
+      <w:pPr>
+        <w:ind w:left="6480" w:hanging="360"/>
+      </w:pPr>
+      <w:rPr>
+        <w:rFonts w:ascii="Wingdings" w:hAnsi="Wingdings" w:hint="default"/>
+      </w:rPr>
+    </w:lvl>
+  </w:abstractNum>
+  <w:abstractNum w:abstractNumId="1" w15:restartNumberingAfterBreak="0">
+    <w:nsid w:val="20D71DCC"/>
+    <w:multiLevelType w:val="hybridMultilevel"/>
+    <w:tmpl w:val="60AC16BE"/>
+    <w:lvl w:ilvl="0" w:tplc="040C0011">
+      <w:start w:val="1"/>
+      <w:numFmt w:val="decimal"/>
+      <w:lvlText w:val="%1)"/>
+      <w:lvlJc w:val="left"/>
+      <w:pPr>
+        <w:ind w:left="720" w:hanging="360"/>
+      </w:pPr>
+      <w:rPr>
+        <w:rFonts w:hint="default"/>
+      </w:rPr>
+    </w:lvl>
+    <w:lvl w:ilvl="1" w:tplc="040C0019" w:tentative="1">
+      <w:start w:val="1"/>
+      <w:numFmt w:val="lowerLetter"/>
+      <w:lvlText w:val="%2."/>
+      <w:lvlJc w:val="left"/>
+      <w:pPr>
+        <w:ind w:left="1440" w:hanging="360"/>
+      </w:pPr>
+    </w:lvl>
+    <w:lvl w:ilvl="2" w:tplc="040C001B" w:tentative="1">
+      <w:start w:val="1"/>
+      <w:numFmt w:val="lowerRoman"/>
+      <w:lvlText w:val="%3."/>
+      <w:lvlJc w:val="right"/>
+      <w:pPr>
+        <w:ind w:left="2160" w:hanging="180"/>
+      </w:pPr>
+    </w:lvl>
+    <w:lvl w:ilvl="3" w:tplc="040C000F" w:tentative="1">
+      <w:start w:val="1"/>
+      <w:numFmt w:val="decimal"/>
+      <w:lvlText w:val="%4."/>
+      <w:lvlJc w:val="left"/>
+      <w:pPr>
+        <w:ind w:left="2880" w:hanging="360"/>
+      </w:pPr>
+    </w:lvl>
+    <w:lvl w:ilvl="4" w:tplc="040C0019" w:tentative="1">
+      <w:start w:val="1"/>
+      <w:numFmt w:val="lowerLetter"/>
+      <w:lvlText w:val="%5."/>
+      <w:lvlJc w:val="left"/>
+      <w:pPr>
+        <w:ind w:left="3600" w:hanging="360"/>
+      </w:pPr>
+    </w:lvl>
+    <w:lvl w:ilvl="5" w:tplc="040C001B" w:tentative="1">
+      <w:start w:val="1"/>
+      <w:numFmt w:val="lowerRoman"/>
+      <w:lvlText w:val="%6."/>
+      <w:lvlJc w:val="right"/>
+      <w:pPr>
+        <w:ind w:left="4320" w:hanging="180"/>
+      </w:pPr>
+    </w:lvl>
+    <w:lvl w:ilvl="6" w:tplc="040C000F" w:tentative="1">
+      <w:start w:val="1"/>
+      <w:numFmt w:val="decimal"/>
+      <w:lvlText w:val="%7."/>
+      <w:lvlJc w:val="left"/>
+      <w:pPr>
+        <w:ind w:left="5040" w:hanging="360"/>
+      </w:pPr>
+    </w:lvl>
+    <w:lvl w:ilvl="7" w:tplc="040C0019" w:tentative="1">
+      <w:start w:val="1"/>
+      <w:numFmt w:val="lowerLetter"/>
+      <w:lvlText w:val="%8."/>
+      <w:lvlJc w:val="left"/>
+      <w:pPr>
+        <w:ind w:left="5760" w:hanging="360"/>
+      </w:pPr>
+    </w:lvl>
+    <w:lvl w:ilvl="8" w:tplc="040C001B" w:tentative="1">
+      <w:start w:val="1"/>
+      <w:numFmt w:val="lowerRoman"/>
+      <w:lvlText w:val="%9."/>
+      <w:lvlJc w:val="right"/>
+      <w:pPr>
+        <w:ind w:left="6480" w:hanging="180"/>
+      </w:pPr>
+    </w:lvl>
+  </w:abstractNum>
+  <w:abstractNum w:abstractNumId="2" w15:restartNumberingAfterBreak="0">
+    <w:nsid w:val="2AFC3FE7"/>
+    <w:multiLevelType w:val="hybridMultilevel"/>
+    <w:tmpl w:val="6ABE5538"/>
+    <w:lvl w:ilvl="0" w:tplc="90409012">
+      <w:start w:val="1"/>
+      <w:numFmt w:val="decimal"/>
+      <w:lvlText w:val="%1)"/>
+      <w:lvlJc w:val="left"/>
+      <w:pPr>
+        <w:ind w:left="1080" w:hanging="360"/>
+      </w:pPr>
+      <w:rPr>
+        <w:rFonts w:hint="default"/>
+      </w:rPr>
+    </w:lvl>
+    <w:lvl w:ilvl="1" w:tplc="040C0019" w:tentative="1">
+      <w:start w:val="1"/>
+      <w:numFmt w:val="lowerLetter"/>
+      <w:lvlText w:val="%2."/>
+      <w:lvlJc w:val="left"/>
+      <w:pPr>
+        <w:ind w:left="1800" w:hanging="360"/>
+      </w:pPr>
+    </w:lvl>
+    <w:lvl w:ilvl="2" w:tplc="040C001B" w:tentative="1">
+      <w:start w:val="1"/>
+      <w:numFmt w:val="lowerRoman"/>
+      <w:lvlText w:val="%3."/>
+      <w:lvlJc w:val="right"/>
+      <w:pPr>
+        <w:ind w:left="2520" w:hanging="180"/>
+      </w:pPr>
+    </w:lvl>
+    <w:lvl w:ilvl="3" w:tplc="040C000F" w:tentative="1">
+      <w:start w:val="1"/>
+      <w:numFmt w:val="decimal"/>
+      <w:lvlText w:val="%4."/>
+      <w:lvlJc w:val="left"/>
+      <w:pPr>
+        <w:ind w:left="3240" w:hanging="360"/>
+      </w:pPr>
+    </w:lvl>
+    <w:lvl w:ilvl="4" w:tplc="040C0019" w:tentative="1">
+      <w:start w:val="1"/>
+      <w:numFmt w:val="lowerLetter"/>
+      <w:lvlText w:val="%5."/>
+      <w:lvlJc w:val="left"/>
+      <w:pPr>
+        <w:ind w:left="3960" w:hanging="360"/>
+      </w:pPr>
+    </w:lvl>
+    <w:lvl w:ilvl="5" w:tplc="040C001B" w:tentative="1">
+      <w:start w:val="1"/>
+      <w:numFmt w:val="lowerRoman"/>
+      <w:lvlText w:val="%6."/>
+      <w:lvlJc w:val="right"/>
+      <w:pPr>
+        <w:ind w:left="4680" w:hanging="180"/>
+      </w:pPr>
+    </w:lvl>
+    <w:lvl w:ilvl="6" w:tplc="040C000F" w:tentative="1">
+      <w:start w:val="1"/>
+      <w:numFmt w:val="decimal"/>
+      <w:lvlText w:val="%7."/>
+      <w:lvlJc w:val="left"/>
+      <w:pPr>
+        <w:ind w:left="5400" w:hanging="360"/>
+      </w:pPr>
+    </w:lvl>
+    <w:lvl w:ilvl="7" w:tplc="040C0019" w:tentative="1">
+      <w:start w:val="1"/>
+      <w:numFmt w:val="lowerLetter"/>
+      <w:lvlText w:val="%8."/>
+      <w:lvlJc w:val="left"/>
+      <w:pPr>
+        <w:ind w:left="6120" w:hanging="360"/>
+      </w:pPr>
+    </w:lvl>
+    <w:lvl w:ilvl="8" w:tplc="040C001B" w:tentative="1">
+      <w:start w:val="1"/>
+      <w:numFmt w:val="lowerRoman"/>
+      <w:lvlText w:val="%9."/>
+      <w:lvlJc w:val="right"/>
+      <w:pPr>
+        <w:ind w:left="6840" w:hanging="180"/>
+      </w:pPr>
+    </w:lvl>
+  </w:abstractNum>
+  <w:abstractNum w:abstractNumId="3" w15:restartNumberingAfterBreak="0">
+    <w:nsid w:val="311E7728"/>
+    <w:multiLevelType w:val="hybridMultilevel"/>
+    <w:tmpl w:val="0DD4F2EC"/>
+    <w:lvl w:ilvl="0" w:tplc="4816E96A">
+      <w:start w:val="1"/>
+      <w:numFmt w:val="bullet"/>
+      <w:lvlText w:val=""/>
+      <w:lvlJc w:val="right"/>
+      <w:pPr>
+        <w:ind w:left="720" w:hanging="360"/>
+      </w:pPr>
+      <w:rPr>
+        <w:rFonts w:ascii="Symbol" w:hAnsi="Symbol" w:hint="default"/>
+      </w:rPr>
+    </w:lvl>
+    <w:lvl w:ilvl="1" w:tplc="040C0003" w:tentative="1">
+      <w:start w:val="1"/>
+      <w:numFmt w:val="bullet"/>
+      <w:lvlText w:val="o"/>
+      <w:lvlJc w:val="left"/>
+      <w:pPr>
+        <w:ind w:left="1440" w:hanging="360"/>
+      </w:pPr>
+      <w:rPr>
+        <w:rFonts w:ascii="Courier New" w:hAnsi="Courier New" w:cs="Courier New" w:hint="default"/>
+      </w:rPr>
+    </w:lvl>
+    <w:lvl w:ilvl="2" w:tplc="040C0005" w:tentative="1">
+      <w:start w:val="1"/>
+      <w:numFmt w:val="bullet"/>
+      <w:lvlText w:val=""/>
+      <w:lvlJc w:val="left"/>
+      <w:pPr>
+        <w:ind w:left="2160" w:hanging="360"/>
+      </w:pPr>
+      <w:rPr>
+        <w:rFonts w:ascii="Wingdings" w:hAnsi="Wingdings" w:hint="default"/>
+      </w:rPr>
+    </w:lvl>
+    <w:lvl w:ilvl="3" w:tplc="040C0001" w:tentative="1">
+      <w:start w:val="1"/>
+      <w:numFmt w:val="bullet"/>
+      <w:lvlText w:val=""/>
+      <w:lvlJc w:val="left"/>
+      <w:pPr>
+        <w:ind w:left="2880" w:hanging="360"/>
+      </w:pPr>
+      <w:rPr>
+        <w:rFonts w:ascii="Symbol" w:hAnsi="Symbol" w:hint="default"/>
+      </w:rPr>
+    </w:lvl>
+    <w:lvl w:ilvl="4" w:tplc="040C0003" w:tentative="1">
+      <w:start w:val="1"/>
+      <w:numFmt w:val="bullet"/>
+      <w:lvlText w:val="o"/>
+      <w:lvlJc w:val="left"/>
+      <w:pPr>
+        <w:ind w:left="3600" w:hanging="360"/>
+      </w:pPr>
+      <w:rPr>
+        <w:rFonts w:ascii="Courier New" w:hAnsi="Courier New" w:cs="Courier New" w:hint="default"/>
+      </w:rPr>
+    </w:lvl>
+    <w:lvl w:ilvl="5" w:tplc="040C0005" w:tentative="1">
+      <w:start w:val="1"/>
+      <w:numFmt w:val="bullet"/>
+      <w:lvlText w:val=""/>
+      <w:lvlJc w:val="left"/>
+      <w:pPr>
+        <w:ind w:left="4320" w:hanging="360"/>
+      </w:pPr>
+      <w:rPr>
+        <w:rFonts w:ascii="Wingdings" w:hAnsi="Wingdings" w:hint="default"/>
+      </w:rPr>
+    </w:lvl>
+    <w:lvl w:ilvl="6" w:tplc="040C0001" w:tentative="1">
+      <w:start w:val="1"/>
+      <w:numFmt w:val="bullet"/>
+      <w:lvlText w:val=""/>
+      <w:lvlJc w:val="left"/>
+      <w:pPr>
+        <w:ind w:left="5040" w:hanging="360"/>
+      </w:pPr>
+      <w:rPr>
+        <w:rFonts w:ascii="Symbol" w:hAnsi="Symbol" w:hint="default"/>
+      </w:rPr>
+    </w:lvl>
+    <w:lvl w:ilvl="7" w:tplc="040C0003" w:tentative="1">
+      <w:start w:val="1"/>
+      <w:numFmt w:val="bullet"/>
+      <w:lvlText w:val="o"/>
+      <w:lvlJc w:val="left"/>
+      <w:pPr>
+        <w:ind w:left="5760" w:hanging="360"/>
+      </w:pPr>
+      <w:rPr>
+        <w:rFonts w:ascii="Courier New" w:hAnsi="Courier New" w:cs="Courier New" w:hint="default"/>
+      </w:rPr>
+    </w:lvl>
+    <w:lvl w:ilvl="8" w:tplc="040C0005" w:tentative="1">
+      <w:start w:val="1"/>
+      <w:numFmt w:val="bullet"/>
+      <w:lvlText w:val=""/>
+      <w:lvlJc w:val="left"/>
+      <w:pPr>
+        <w:ind w:left="6480" w:hanging="360"/>
+      </w:pPr>
+      <w:rPr>
+        <w:rFonts w:ascii="Wingdings" w:hAnsi="Wingdings" w:hint="default"/>
+      </w:rPr>
+    </w:lvl>
+  </w:abstractNum>
+  <w:abstractNum w:abstractNumId="4" w15:restartNumberingAfterBreak="0">
+    <w:nsid w:val="3EA574CB"/>
+    <w:multiLevelType w:val="hybridMultilevel"/>
+    <w:tmpl w:val="82AA15D4"/>
+    <w:lvl w:ilvl="0" w:tplc="4816E96A">
+      <w:start w:val="1"/>
+      <w:numFmt w:val="bullet"/>
+      <w:lvlText w:val=""/>
+      <w:lvlJc w:val="right"/>
+      <w:pPr>
+        <w:ind w:left="720" w:hanging="360"/>
+      </w:pPr>
+      <w:rPr>
+        <w:rFonts w:ascii="Symbol" w:hAnsi="Symbol" w:hint="default"/>
+      </w:rPr>
+    </w:lvl>
+    <w:lvl w:ilvl="1" w:tplc="040C0003" w:tentative="1">
+      <w:start w:val="1"/>
+      <w:numFmt w:val="bullet"/>
+      <w:lvlText w:val="o"/>
+      <w:lvlJc w:val="left"/>
+      <w:pPr>
+        <w:ind w:left="1440" w:hanging="360"/>
+      </w:pPr>
+      <w:rPr>
+        <w:rFonts w:ascii="Courier New" w:hAnsi="Courier New" w:cs="Courier New" w:hint="default"/>
+      </w:rPr>
+    </w:lvl>
+    <w:lvl w:ilvl="2" w:tplc="040C0005" w:tentative="1">
+      <w:start w:val="1"/>
+      <w:numFmt w:val="bullet"/>
+      <w:lvlText w:val=""/>
+      <w:lvlJc w:val="left"/>
+      <w:pPr>
+        <w:ind w:left="2160" w:hanging="360"/>
+      </w:pPr>
+      <w:rPr>
+        <w:rFonts w:ascii="Wingdings" w:hAnsi="Wingdings" w:hint="default"/>
+      </w:rPr>
+    </w:lvl>
+    <w:lvl w:ilvl="3" w:tplc="040C0001" w:tentative="1">
+      <w:start w:val="1"/>
+      <w:numFmt w:val="bullet"/>
+      <w:lvlText w:val=""/>
+      <w:lvlJc w:val="left"/>
+      <w:pPr>
+        <w:ind w:left="2880" w:hanging="360"/>
+      </w:pPr>
+      <w:rPr>
+        <w:rFonts w:ascii="Symbol" w:hAnsi="Symbol" w:hint="default"/>
+      </w:rPr>
+    </w:lvl>
+    <w:lvl w:ilvl="4" w:tplc="040C0003" w:tentative="1">
+      <w:start w:val="1"/>
+      <w:numFmt w:val="bullet"/>
+      <w:lvlText w:val="o"/>
+      <w:lvlJc w:val="left"/>
+      <w:pPr>
+        <w:ind w:left="3600" w:hanging="360"/>
+      </w:pPr>
+      <w:rPr>
+        <w:rFonts w:ascii="Courier New" w:hAnsi="Courier New" w:cs="Courier New" w:hint="default"/>
+      </w:rPr>
+    </w:lvl>
+    <w:lvl w:ilvl="5" w:tplc="040C0005" w:tentative="1">
+      <w:start w:val="1"/>
+      <w:numFmt w:val="bullet"/>
+      <w:lvlText w:val=""/>
+      <w:lvlJc w:val="left"/>
+      <w:pPr>
+        <w:ind w:left="4320" w:hanging="360"/>
+      </w:pPr>
+      <w:rPr>
+        <w:rFonts w:ascii="Wingdings" w:hAnsi="Wingdings" w:hint="default"/>
+      </w:rPr>
+    </w:lvl>
+    <w:lvl w:ilvl="6" w:tplc="040C0001" w:tentative="1">
+      <w:start w:val="1"/>
+      <w:numFmt w:val="bullet"/>
+      <w:lvlText w:val=""/>
+      <w:lvlJc w:val="left"/>
+      <w:pPr>
+        <w:ind w:left="5040" w:hanging="360"/>
+      </w:pPr>
+      <w:rPr>
+        <w:rFonts w:ascii="Symbol" w:hAnsi="Symbol" w:hint="default"/>
+      </w:rPr>
+    </w:lvl>
+    <w:lvl w:ilvl="7" w:tplc="040C0003" w:tentative="1">
+      <w:start w:val="1"/>
+      <w:numFmt w:val="bullet"/>
+      <w:lvlText w:val="o"/>
+      <w:lvlJc w:val="left"/>
+      <w:pPr>
+        <w:ind w:left="5760" w:hanging="360"/>
+      </w:pPr>
+      <w:rPr>
+        <w:rFonts w:ascii="Courier New" w:hAnsi="Courier New" w:cs="Courier New" w:hint="default"/>
+      </w:rPr>
+    </w:lvl>
+    <w:lvl w:ilvl="8" w:tplc="040C0005" w:tentative="1">
+      <w:start w:val="1"/>
+      <w:numFmt w:val="bullet"/>
+      <w:lvlText w:val=""/>
+      <w:lvlJc w:val="left"/>
+      <w:pPr>
+        <w:ind w:left="6480" w:hanging="360"/>
+      </w:pPr>
+      <w:rPr>
+        <w:rFonts w:ascii="Wingdings" w:hAnsi="Wingdings" w:hint="default"/>
+      </w:rPr>
+    </w:lvl>
+  </w:abstractNum>
+  <w:abstractNum w:abstractNumId="5" w15:restartNumberingAfterBreak="0">
+    <w:nsid w:val="474848B2"/>
+    <w:multiLevelType w:val="hybridMultilevel"/>
+    <w:tmpl w:val="499EA0BA"/>
+    <w:lvl w:ilvl="0" w:tplc="8CB0B744">
+      <w:start w:val="1"/>
+      <w:numFmt w:val="decimal"/>
+      <w:lvlText w:val="%1)"/>
+      <w:lvlJc w:val="left"/>
+      <w:pPr>
+        <w:ind w:left="1080" w:hanging="360"/>
+      </w:pPr>
+      <w:rPr>
+        <w:rFonts w:hint="default"/>
+      </w:rPr>
+    </w:lvl>
+    <w:lvl w:ilvl="1" w:tplc="040C0019" w:tentative="1">
+      <w:start w:val="1"/>
+      <w:numFmt w:val="lowerLetter"/>
+      <w:lvlText w:val="%2."/>
+      <w:lvlJc w:val="left"/>
+      <w:pPr>
+        <w:ind w:left="1800" w:hanging="360"/>
+      </w:pPr>
+    </w:lvl>
+    <w:lvl w:ilvl="2" w:tplc="040C001B" w:tentative="1">
+      <w:start w:val="1"/>
+      <w:numFmt w:val="lowerRoman"/>
+      <w:lvlText w:val="%3."/>
+      <w:lvlJc w:val="right"/>
+      <w:pPr>
+        <w:ind w:left="2520" w:hanging="180"/>
+      </w:pPr>
+    </w:lvl>
+    <w:lvl w:ilvl="3" w:tplc="040C000F" w:tentative="1">
+      <w:start w:val="1"/>
+      <w:numFmt w:val="decimal"/>
+      <w:lvlText w:val="%4."/>
+      <w:lvlJc w:val="left"/>
+      <w:pPr>
+        <w:ind w:left="3240" w:hanging="360"/>
+      </w:pPr>
+    </w:lvl>
+    <w:lvl w:ilvl="4" w:tplc="040C0019" w:tentative="1">
+      <w:start w:val="1"/>
+      <w:numFmt w:val="lowerLetter"/>
+      <w:lvlText w:val="%5."/>
+      <w:lvlJc w:val="left"/>
+      <w:pPr>
+        <w:ind w:left="3960" w:hanging="360"/>
+      </w:pPr>
+    </w:lvl>
+    <w:lvl w:ilvl="5" w:tplc="040C001B" w:tentative="1">
+      <w:start w:val="1"/>
+      <w:numFmt w:val="lowerRoman"/>
+      <w:lvlText w:val="%6."/>
+      <w:lvlJc w:val="right"/>
+      <w:pPr>
+        <w:ind w:left="4680" w:hanging="180"/>
+      </w:pPr>
+    </w:lvl>
+    <w:lvl w:ilvl="6" w:tplc="040C000F" w:tentative="1">
+      <w:start w:val="1"/>
+      <w:numFmt w:val="decimal"/>
+      <w:lvlText w:val="%7."/>
+      <w:lvlJc w:val="left"/>
+      <w:pPr>
+        <w:ind w:left="5400" w:hanging="360"/>
+      </w:pPr>
+    </w:lvl>
+    <w:lvl w:ilvl="7" w:tplc="040C0019" w:tentative="1">
+      <w:start w:val="1"/>
+      <w:numFmt w:val="lowerLetter"/>
+      <w:lvlText w:val="%8."/>
+      <w:lvlJc w:val="left"/>
+      <w:pPr>
+        <w:ind w:left="6120" w:hanging="360"/>
+      </w:pPr>
+    </w:lvl>
+    <w:lvl w:ilvl="8" w:tplc="040C001B" w:tentative="1">
+      <w:start w:val="1"/>
+      <w:numFmt w:val="lowerRoman"/>
+      <w:lvlText w:val="%9."/>
+      <w:lvlJc w:val="right"/>
+      <w:pPr>
+        <w:ind w:left="6840" w:hanging="180"/>
+      </w:pPr>
+    </w:lvl>
+  </w:abstractNum>
+  <w:abstractNum w:abstractNumId="6" w15:restartNumberingAfterBreak="0">
+    <w:nsid w:val="50EA62B4"/>
+    <w:multiLevelType w:val="hybridMultilevel"/>
+    <w:tmpl w:val="E5CA2DD6"/>
+    <w:lvl w:ilvl="0" w:tplc="4816E96A">
+      <w:start w:val="1"/>
+      <w:numFmt w:val="bullet"/>
+      <w:lvlText w:val=""/>
+      <w:lvlJc w:val="right"/>
+      <w:pPr>
+        <w:ind w:left="720" w:hanging="360"/>
+      </w:pPr>
+      <w:rPr>
+        <w:rFonts w:ascii="Symbol" w:hAnsi="Symbol" w:hint="default"/>
+      </w:rPr>
+    </w:lvl>
+    <w:lvl w:ilvl="1" w:tplc="040C0003" w:tentative="1">
+      <w:start w:val="1"/>
+      <w:numFmt w:val="bullet"/>
+      <w:lvlText w:val="o"/>
+      <w:lvlJc w:val="left"/>
+      <w:pPr>
+        <w:ind w:left="1440" w:hanging="360"/>
+      </w:pPr>
+      <w:rPr>
+        <w:rFonts w:ascii="Courier New" w:hAnsi="Courier New" w:cs="Courier New" w:hint="default"/>
+      </w:rPr>
+    </w:lvl>
+    <w:lvl w:ilvl="2" w:tplc="040C0005" w:tentative="1">
+      <w:start w:val="1"/>
+      <w:numFmt w:val="bullet"/>
+      <w:lvlText w:val=""/>
+      <w:lvlJc w:val="left"/>
+      <w:pPr>
+        <w:ind w:left="2160" w:hanging="360"/>
+      </w:pPr>
+      <w:rPr>
+        <w:rFonts w:ascii="Wingdings" w:hAnsi="Wingdings" w:hint="default"/>
+      </w:rPr>
+    </w:lvl>
+    <w:lvl w:ilvl="3" w:tplc="040C0001" w:tentative="1">
+      <w:start w:val="1"/>
+      <w:numFmt w:val="bullet"/>
+      <w:lvlText w:val=""/>
+      <w:lvlJc w:val="left"/>
+      <w:pPr>
+        <w:ind w:left="2880" w:hanging="360"/>
+      </w:pPr>
+      <w:rPr>
+        <w:rFonts w:ascii="Symbol" w:hAnsi="Symbol" w:hint="default"/>
+      </w:rPr>
+    </w:lvl>
+    <w:lvl w:ilvl="4" w:tplc="040C0003" w:tentative="1">
+      <w:start w:val="1"/>
+      <w:numFmt w:val="bullet"/>
+      <w:lvlText w:val="o"/>
+      <w:lvlJc w:val="left"/>
+      <w:pPr>
+        <w:ind w:left="3600" w:hanging="360"/>
+      </w:pPr>
+      <w:rPr>
+        <w:rFonts w:ascii="Courier New" w:hAnsi="Courier New" w:cs="Courier New" w:hint="default"/>
+      </w:rPr>
+    </w:lvl>
+    <w:lvl w:ilvl="5" w:tplc="040C0005" w:tentative="1">
+      <w:start w:val="1"/>
+      <w:numFmt w:val="bullet"/>
+      <w:lvlText w:val=""/>
+      <w:lvlJc w:val="left"/>
+      <w:pPr>
+        <w:ind w:left="4320" w:hanging="360"/>
+      </w:pPr>
+      <w:rPr>
+        <w:rFonts w:ascii="Wingdings" w:hAnsi="Wingdings" w:hint="default"/>
+      </w:rPr>
+    </w:lvl>
+    <w:lvl w:ilvl="6" w:tplc="040C0001" w:tentative="1">
+      <w:start w:val="1"/>
+      <w:numFmt w:val="bullet"/>
+      <w:lvlText w:val=""/>
+      <w:lvlJc w:val="left"/>
+      <w:pPr>
+        <w:ind w:left="5040" w:hanging="360"/>
+      </w:pPr>
+      <w:rPr>
+        <w:rFonts w:ascii="Symbol" w:hAnsi="Symbol" w:hint="default"/>
+      </w:rPr>
+    </w:lvl>
+    <w:lvl w:ilvl="7" w:tplc="040C0003" w:tentative="1">
+      <w:start w:val="1"/>
+      <w:numFmt w:val="bullet"/>
+      <w:lvlText w:val="o"/>
+      <w:lvlJc w:val="left"/>
+      <w:pPr>
+        <w:ind w:left="5760" w:hanging="360"/>
+      </w:pPr>
+      <w:rPr>
+        <w:rFonts w:ascii="Courier New" w:hAnsi="Courier New" w:cs="Courier New" w:hint="default"/>
+      </w:rPr>
+    </w:lvl>
+    <w:lvl w:ilvl="8" w:tplc="040C0005" w:tentative="1">
+      <w:start w:val="1"/>
+      <w:numFmt w:val="bullet"/>
+      <w:lvlText w:val=""/>
+      <w:lvlJc w:val="left"/>
+      <w:pPr>
+        <w:ind w:left="6480" w:hanging="360"/>
+      </w:pPr>
+      <w:rPr>
+        <w:rFonts w:ascii="Wingdings" w:hAnsi="Wingdings" w:hint="default"/>
+      </w:rPr>
+    </w:lvl>
+  </w:abstractNum>
+  <w:abstractNum w:abstractNumId="7" w15:restartNumberingAfterBreak="0">
+    <w:nsid w:val="53B92BD9"/>
+    <w:multiLevelType w:val="hybridMultilevel"/>
+    <w:tmpl w:val="1D582CA0"/>
+    <w:lvl w:ilvl="0" w:tplc="C3644BBE">
+      <w:start w:val="3"/>
+      <w:numFmt w:val="bullet"/>
+      <w:lvlText w:val="-"/>
+      <w:lvlJc w:val="left"/>
+      <w:pPr>
+        <w:ind w:left="720" w:hanging="360"/>
+      </w:pPr>
+      <w:rPr>
+        <w:rFonts w:ascii="Calibri" w:eastAsiaTheme="minorHAnsi" w:hAnsi="Calibri" w:cstheme="minorBidi" w:hint="default"/>
+      </w:rPr>
+    </w:lvl>
+    <w:lvl w:ilvl="1" w:tplc="040C0003" w:tentative="1">
+      <w:start w:val="1"/>
+      <w:numFmt w:val="bullet"/>
+      <w:lvlText w:val="o"/>
+      <w:lvlJc w:val="left"/>
+      <w:pPr>
+        <w:ind w:left="1440" w:hanging="360"/>
+      </w:pPr>
+      <w:rPr>
+        <w:rFonts w:ascii="Courier New" w:hAnsi="Courier New" w:cs="Courier New" w:hint="default"/>
+      </w:rPr>
+    </w:lvl>
+    <w:lvl w:ilvl="2" w:tplc="040C0005" w:tentative="1">
+      <w:start w:val="1"/>
+      <w:numFmt w:val="bullet"/>
+      <w:lvlText w:val=""/>
+      <w:lvlJc w:val="left"/>
+      <w:pPr>
+        <w:ind w:left="2160" w:hanging="360"/>
+      </w:pPr>
+      <w:rPr>
+        <w:rFonts w:ascii="Wingdings" w:hAnsi="Wingdings" w:hint="default"/>
+      </w:rPr>
+    </w:lvl>
+    <w:lvl w:ilvl="3" w:tplc="040C0001" w:tentative="1">
+      <w:start w:val="1"/>
+      <w:numFmt w:val="bullet"/>
+      <w:lvlText w:val=""/>
+      <w:lvlJc w:val="left"/>
+      <w:pPr>
+        <w:ind w:left="2880" w:hanging="360"/>
+      </w:pPr>
+      <w:rPr>
+        <w:rFonts w:ascii="Symbol" w:hAnsi="Symbol" w:hint="default"/>
+      </w:rPr>
+    </w:lvl>
+    <w:lvl w:ilvl="4" w:tplc="040C0003" w:tentative="1">
+      <w:start w:val="1"/>
+      <w:numFmt w:val="bullet"/>
+      <w:lvlText w:val="o"/>
+      <w:lvlJc w:val="left"/>
+      <w:pPr>
+        <w:ind w:left="3600" w:hanging="360"/>
+      </w:pPr>
+      <w:rPr>
+        <w:rFonts w:ascii="Courier New" w:hAnsi="Courier New" w:cs="Courier New" w:hint="default"/>
+      </w:rPr>
+    </w:lvl>
+    <w:lvl w:ilvl="5" w:tplc="040C0005" w:tentative="1">
+      <w:start w:val="1"/>
+      <w:numFmt w:val="bullet"/>
+      <w:lvlText w:val=""/>
+      <w:lvlJc w:val="left"/>
+      <w:pPr>
+        <w:ind w:left="4320" w:hanging="360"/>
+      </w:pPr>
+      <w:rPr>
+        <w:rFonts w:ascii="Wingdings" w:hAnsi="Wingdings" w:hint="default"/>
+      </w:rPr>
+    </w:lvl>
+    <w:lvl w:ilvl="6" w:tplc="040C0001" w:tentative="1">
+      <w:start w:val="1"/>
+      <w:numFmt w:val="bullet"/>
+      <w:lvlText w:val=""/>
+      <w:lvlJc w:val="left"/>
+      <w:pPr>
+        <w:ind w:left="5040" w:hanging="360"/>
+      </w:pPr>
+      <w:rPr>
+        <w:rFonts w:ascii="Symbol" w:hAnsi="Symbol" w:hint="default"/>
+      </w:rPr>
+    </w:lvl>
+    <w:lvl w:ilvl="7" w:tplc="040C0003" w:tentative="1">
+      <w:start w:val="1"/>
+      <w:numFmt w:val="bullet"/>
+      <w:lvlText w:val="o"/>
+      <w:lvlJc w:val="left"/>
+      <w:pPr>
+        <w:ind w:left="5760" w:hanging="360"/>
+      </w:pPr>
+      <w:rPr>
+        <w:rFonts w:ascii="Courier New" w:hAnsi="Courier New" w:cs="Courier New" w:hint="default"/>
+      </w:rPr>
+    </w:lvl>
+    <w:lvl w:ilvl="8" w:tplc="040C0005" w:tentative="1">
+      <w:start w:val="1"/>
+      <w:numFmt w:val="bullet"/>
+      <w:lvlText w:val=""/>
+      <w:lvlJc w:val="left"/>
+      <w:pPr>
+        <w:ind w:left="6480" w:hanging="360"/>
+      </w:pPr>
+      <w:rPr>
+        <w:rFonts w:ascii="Wingdings" w:hAnsi="Wingdings" w:hint="default"/>
+      </w:rPr>
+    </w:lvl>
+  </w:abstractNum>
+  <w:abstractNum w:abstractNumId="8" w15:restartNumberingAfterBreak="0">
+    <w:nsid w:val="6107239C"/>
+    <w:multiLevelType w:val="hybridMultilevel"/>
+    <w:tmpl w:val="F82C7056"/>
+    <w:lvl w:ilvl="0" w:tplc="BE5A0228">
+      <w:start w:val="1"/>
+      <w:numFmt w:val="bullet"/>
+      <w:lvlText w:val="-"/>
+      <w:lvlJc w:val="left"/>
+      <w:pPr>
+        <w:ind w:left="1080" w:hanging="360"/>
+      </w:pPr>
+      <w:rPr>
+        <w:rFonts w:ascii="Calibri" w:eastAsiaTheme="minorHAnsi" w:hAnsi="Calibri" w:cstheme="minorBidi" w:hint="default"/>
+      </w:rPr>
+    </w:lvl>
+    <w:lvl w:ilvl="1" w:tplc="040C0003" w:tentative="1">
+      <w:start w:val="1"/>
+      <w:numFmt w:val="bullet"/>
+      <w:lvlText w:val="o"/>
+      <w:lvlJc w:val="left"/>
+      <w:pPr>
+        <w:ind w:left="1800" w:hanging="360"/>
+      </w:pPr>
+      <w:rPr>
+        <w:rFonts w:ascii="Courier New" w:hAnsi="Courier New" w:cs="Courier New" w:hint="default"/>
+      </w:rPr>
+    </w:lvl>
+    <w:lvl w:ilvl="2" w:tplc="040C0005" w:tentative="1">
+      <w:start w:val="1"/>
+      <w:numFmt w:val="bullet"/>
+      <w:lvlText w:val=""/>
+      <w:lvlJc w:val="left"/>
+      <w:pPr>
+        <w:ind w:left="2520" w:hanging="360"/>
+      </w:pPr>
+      <w:rPr>
+        <w:rFonts w:ascii="Wingdings" w:hAnsi="Wingdings" w:hint="default"/>
+      </w:rPr>
+    </w:lvl>
+    <w:lvl w:ilvl="3" w:tplc="040C0001" w:tentative="1">
+      <w:start w:val="1"/>
+      <w:numFmt w:val="bullet"/>
+      <w:lvlText w:val=""/>
+      <w:lvlJc w:val="left"/>
+      <w:pPr>
+        <w:ind w:left="3240" w:hanging="360"/>
+      </w:pPr>
+      <w:rPr>
+        <w:rFonts w:ascii="Symbol" w:hAnsi="Symbol" w:hint="default"/>
+      </w:rPr>
+    </w:lvl>
+    <w:lvl w:ilvl="4" w:tplc="040C0003" w:tentative="1">
+      <w:start w:val="1"/>
+      <w:numFmt w:val="bullet"/>
+      <w:lvlText w:val="o"/>
+      <w:lvlJc w:val="left"/>
+      <w:pPr>
+        <w:ind w:left="3960" w:hanging="360"/>
+      </w:pPr>
+      <w:rPr>
+        <w:rFonts w:ascii="Courier New" w:hAnsi="Courier New" w:cs="Courier New" w:hint="default"/>
+      </w:rPr>
+    </w:lvl>
+    <w:lvl w:ilvl="5" w:tplc="040C0005" w:tentative="1">
+      <w:start w:val="1"/>
+      <w:numFmt w:val="bullet"/>
+      <w:lvlText w:val=""/>
+      <w:lvlJc w:val="left"/>
+      <w:pPr>
+        <w:ind w:left="4680" w:hanging="360"/>
+      </w:pPr>
+      <w:rPr>
+        <w:rFonts w:ascii="Wingdings" w:hAnsi="Wingdings" w:hint="default"/>
+      </w:rPr>
+    </w:lvl>
+    <w:lvl w:ilvl="6" w:tplc="040C0001" w:tentative="1">
+      <w:start w:val="1"/>
+      <w:numFmt w:val="bullet"/>
+      <w:lvlText w:val=""/>
+      <w:lvlJc w:val="left"/>
+      <w:pPr>
+        <w:ind w:left="5400" w:hanging="360"/>
+      </w:pPr>
+      <w:rPr>
+        <w:rFonts w:ascii="Symbol" w:hAnsi="Symbol" w:hint="default"/>
+      </w:rPr>
+    </w:lvl>
+    <w:lvl w:ilvl="7" w:tplc="040C0003" w:tentative="1">
+      <w:start w:val="1"/>
+      <w:numFmt w:val="bullet"/>
+      <w:lvlText w:val="o"/>
+      <w:lvlJc w:val="left"/>
+      <w:pPr>
+        <w:ind w:left="6120" w:hanging="360"/>
+      </w:pPr>
+      <w:rPr>
+        <w:rFonts w:ascii="Courier New" w:hAnsi="Courier New" w:cs="Courier New" w:hint="default"/>
+      </w:rPr>
+    </w:lvl>
+    <w:lvl w:ilvl="8" w:tplc="040C0005" w:tentative="1">
+      <w:start w:val="1"/>
+      <w:numFmt w:val="bullet"/>
+      <w:lvlText w:val=""/>
+      <w:lvlJc w:val="left"/>
+      <w:pPr>
+        <w:ind w:left="6840" w:hanging="360"/>
+      </w:pPr>
+      <w:rPr>
+        <w:rFonts w:ascii="Wingdings" w:hAnsi="Wingdings" w:hint="default"/>
+      </w:rPr>
+    </w:lvl>
+  </w:abstractNum>
+  <w:abstractNum w:abstractNumId="9" w15:restartNumberingAfterBreak="0">
+    <w:nsid w:val="640E34C7"/>
+    <w:multiLevelType w:val="hybridMultilevel"/>
+    <w:tmpl w:val="99C81514"/>
+    <w:lvl w:ilvl="0" w:tplc="4816E96A">
+      <w:start w:val="1"/>
+      <w:numFmt w:val="bullet"/>
+      <w:lvlText w:val=""/>
+      <w:lvlJc w:val="right"/>
+      <w:pPr>
+        <w:ind w:left="720" w:hanging="360"/>
+      </w:pPr>
+      <w:rPr>
+        <w:rFonts w:ascii="Symbol" w:hAnsi="Symbol" w:hint="default"/>
+      </w:rPr>
+    </w:lvl>
+    <w:lvl w:ilvl="1" w:tplc="040C0003" w:tentative="1">
+      <w:start w:val="1"/>
+      <w:numFmt w:val="bullet"/>
+      <w:lvlText w:val="o"/>
+      <w:lvlJc w:val="left"/>
+      <w:pPr>
+        <w:ind w:left="1440" w:hanging="360"/>
+      </w:pPr>
+      <w:rPr>
+        <w:rFonts w:ascii="Courier New" w:hAnsi="Courier New" w:cs="Courier New" w:hint="default"/>
+      </w:rPr>
+    </w:lvl>
+    <w:lvl w:ilvl="2" w:tplc="040C0005" w:tentative="1">
+      <w:start w:val="1"/>
+      <w:numFmt w:val="bullet"/>
+      <w:lvlText w:val=""/>
+      <w:lvlJc w:val="left"/>
+      <w:pPr>
+        <w:ind w:left="2160" w:hanging="360"/>
+      </w:pPr>
+      <w:rPr>
+        <w:rFonts w:ascii="Wingdings" w:hAnsi="Wingdings" w:hint="default"/>
+      </w:rPr>
+    </w:lvl>
+    <w:lvl w:ilvl="3" w:tplc="040C0001" w:tentative="1">
+      <w:start w:val="1"/>
+      <w:numFmt w:val="bullet"/>
+      <w:lvlText w:val=""/>
+      <w:lvlJc w:val="left"/>
+      <w:pPr>
+        <w:ind w:left="2880" w:hanging="360"/>
+      </w:pPr>
+      <w:rPr>
+        <w:rFonts w:ascii="Symbol" w:hAnsi="Symbol" w:hint="default"/>
+      </w:rPr>
+    </w:lvl>
+    <w:lvl w:ilvl="4" w:tplc="040C0003" w:tentative="1">
+      <w:start w:val="1"/>
+      <w:numFmt w:val="bullet"/>
+      <w:lvlText w:val="o"/>
+      <w:lvlJc w:val="left"/>
+      <w:pPr>
+        <w:ind w:left="3600" w:hanging="360"/>
+      </w:pPr>
+      <w:rPr>
+        <w:rFonts w:ascii="Courier New" w:hAnsi="Courier New" w:cs="Courier New" w:hint="default"/>
+      </w:rPr>
+    </w:lvl>
+    <w:lvl w:ilvl="5" w:tplc="040C0005" w:tentative="1">
+      <w:start w:val="1"/>
+      <w:numFmt w:val="bullet"/>
+      <w:lvlText w:val=""/>
+      <w:lvlJc w:val="left"/>
+      <w:pPr>
+        <w:ind w:left="4320" w:hanging="360"/>
+      </w:pPr>
+      <w:rPr>
+        <w:rFonts w:ascii="Wingdings" w:hAnsi="Wingdings" w:hint="default"/>
+      </w:rPr>
+    </w:lvl>
+    <w:lvl w:ilvl="6" w:tplc="040C0001" w:tentative="1">
+      <w:start w:val="1"/>
+      <w:numFmt w:val="bullet"/>
+      <w:lvlText w:val=""/>
+      <w:lvlJc w:val="left"/>
+      <w:pPr>
+        <w:ind w:left="5040" w:hanging="360"/>
+      </w:pPr>
+      <w:rPr>
+        <w:rFonts w:ascii="Symbol" w:hAnsi="Symbol" w:hint="default"/>
+      </w:rPr>
+    </w:lvl>
+    <w:lvl w:ilvl="7" w:tplc="040C0003" w:tentative="1">
+      <w:start w:val="1"/>
+      <w:numFmt w:val="bullet"/>
+      <w:lvlText w:val="o"/>
+      <w:lvlJc w:val="left"/>
+      <w:pPr>
+        <w:ind w:left="5760" w:hanging="360"/>
+      </w:pPr>
+      <w:rPr>
+        <w:rFonts w:ascii="Courier New" w:hAnsi="Courier New" w:cs="Courier New" w:hint="default"/>
+      </w:rPr>
+    </w:lvl>
+    <w:lvl w:ilvl="8" w:tplc="040C0005" w:tentative="1">
+      <w:start w:val="1"/>
+      <w:numFmt w:val="bullet"/>
+      <w:lvlText w:val=""/>
+      <w:lvlJc w:val="left"/>
+      <w:pPr>
+        <w:ind w:left="6480" w:hanging="360"/>
+      </w:pPr>
+      <w:rPr>
+        <w:rFonts w:ascii="Wingdings" w:hAnsi="Wingdings" w:hint="default"/>
+      </w:rPr>
+    </w:lvl>
+  </w:abstractNum>
+  <w:abstractNum w:abstractNumId="10" w15:restartNumberingAfterBreak="0">
+    <w:nsid w:val="70507B68"/>
+    <w:multiLevelType w:val="hybridMultilevel"/>
+    <w:tmpl w:val="2FA41076"/>
+    <w:lvl w:ilvl="0" w:tplc="4816E96A">
+      <w:start w:val="1"/>
+      <w:numFmt w:val="bullet"/>
+      <w:lvlText w:val=""/>
+      <w:lvlJc w:val="right"/>
+      <w:pPr>
+        <w:ind w:left="720" w:hanging="360"/>
+      </w:pPr>
+      <w:rPr>
+        <w:rFonts w:ascii="Symbol" w:hAnsi="Symbol" w:hint="default"/>
+      </w:rPr>
+    </w:lvl>
+    <w:lvl w:ilvl="1" w:tplc="040C0003" w:tentative="1">
+      <w:start w:val="1"/>
+      <w:numFmt w:val="bullet"/>
+      <w:lvlText w:val="o"/>
+      <w:lvlJc w:val="left"/>
+      <w:pPr>
+        <w:ind w:left="1440" w:hanging="360"/>
+      </w:pPr>
+      <w:rPr>
+        <w:rFonts w:ascii="Courier New" w:hAnsi="Courier New" w:cs="Courier New" w:hint="default"/>
+      </w:rPr>
+    </w:lvl>
+    <w:lvl w:ilvl="2" w:tplc="040C0005" w:tentative="1">
+      <w:start w:val="1"/>
+      <w:numFmt w:val="bullet"/>
+      <w:lvlText w:val=""/>
+      <w:lvlJc w:val="left"/>
+      <w:pPr>
+        <w:ind w:left="2160" w:hanging="360"/>
+      </w:pPr>
+      <w:rPr>
+        <w:rFonts w:ascii="Wingdings" w:hAnsi="Wingdings" w:hint="default"/>
+      </w:rPr>
+    </w:lvl>
+    <w:lvl w:ilvl="3" w:tplc="040C0001" w:tentative="1">
+      <w:start w:val="1"/>
+      <w:numFmt w:val="bullet"/>
+      <w:lvlText w:val=""/>
+      <w:lvlJc w:val="left"/>
+      <w:pPr>
+        <w:ind w:left="2880" w:hanging="360"/>
+      </w:pPr>
+      <w:rPr>
+        <w:rFonts w:ascii="Symbol" w:hAnsi="Symbol" w:hint="default"/>
+      </w:rPr>
+    </w:lvl>
+    <w:lvl w:ilvl="4" w:tplc="040C0003" w:tentative="1">
+      <w:start w:val="1"/>
+      <w:numFmt w:val="bullet"/>
+      <w:lvlText w:val="o"/>
+      <w:lvlJc w:val="left"/>
+      <w:pPr>
+        <w:ind w:left="3600" w:hanging="360"/>
+      </w:pPr>
+      <w:rPr>
+        <w:rFonts w:ascii="Courier New" w:hAnsi="Courier New" w:cs="Courier New" w:hint="default"/>
+      </w:rPr>
+    </w:lvl>
+    <w:lvl w:ilvl="5" w:tplc="040C0005" w:tentative="1">
+      <w:start w:val="1"/>
+      <w:numFmt w:val="bullet"/>
+      <w:lvlText w:val=""/>
+      <w:lvlJc w:val="left"/>
+      <w:pPr>
+        <w:ind w:left="4320" w:hanging="360"/>
+      </w:pPr>
+      <w:rPr>
+        <w:rFonts w:ascii="Wingdings" w:hAnsi="Wingdings" w:hint="default"/>
+      </w:rPr>
+    </w:lvl>
+    <w:lvl w:ilvl="6" w:tplc="040C0001" w:tentative="1">
+      <w:start w:val="1"/>
+      <w:numFmt w:val="bullet"/>
+      <w:lvlText w:val=""/>
+      <w:lvlJc w:val="left"/>
+      <w:pPr>
+        <w:ind w:left="5040" w:hanging="360"/>
+      </w:pPr>
+      <w:rPr>
+        <w:rFonts w:ascii="Symbol" w:hAnsi="Symbol" w:hint="default"/>
+      </w:rPr>
+    </w:lvl>
+    <w:lvl w:ilvl="7" w:tplc="040C0003" w:tentative="1">
+      <w:start w:val="1"/>
+      <w:numFmt w:val="bullet"/>
+      <w:lvlText w:val="o"/>
+      <w:lvlJc w:val="left"/>
+      <w:pPr>
+        <w:ind w:left="5760" w:hanging="360"/>
+      </w:pPr>
+      <w:rPr>
+        <w:rFonts w:ascii="Courier New" w:hAnsi="Courier New" w:cs="Courier New" w:hint="default"/>
+      </w:rPr>
+    </w:lvl>
+    <w:lvl w:ilvl="8" w:tplc="040C0005" w:tentative="1">
+      <w:start w:val="1"/>
+      <w:numFmt w:val="bullet"/>
+      <w:lvlText w:val=""/>
+      <w:lvlJc w:val="left"/>
+      <w:pPr>
+        <w:ind w:left="6480" w:hanging="360"/>
+      </w:pPr>
+      <w:rPr>
+        <w:rFonts w:ascii="Wingdings" w:hAnsi="Wingdings" w:hint="default"/>
+      </w:rPr>
+    </w:lvl>
+  </w:abstractNum>
+  <w:num w:numId="1">
+    <w:abstractNumId w:val="0"/>
+  </w:num>
+  <w:num w:numId="2">
+    <w:abstractNumId w:val="10"/>
+  </w:num>
+  <w:num w:numId="3">
+    <w:abstractNumId w:val="3"/>
+  </w:num>
+  <w:num w:numId="4">
+    <w:abstractNumId w:val="7"/>
+  </w:num>
+  <w:num w:numId="5">
+    <w:abstractNumId w:val="4"/>
+  </w:num>
+  <w:num w:numId="6">
+    <w:abstractNumId w:val="1"/>
+  </w:num>
+  <w:num w:numId="7">
+    <w:abstractNumId w:val="9"/>
+  </w:num>
+  <w:num w:numId="8">
+    <w:abstractNumId w:val="6"/>
+  </w:num>
+  <w:num w:numId="9">
+    <w:abstractNumId w:val="2"/>
+  </w:num>
+  <w:num w:numId="10">
+    <w:abstractNumId w:val="8"/>
+  </w:num>
+  <w:num w:numId="11">
+    <w:abstractNumId w:val="5"/>
+  </w:num>
+</w:numbering>
 </file>
 
 <file path=word/styles.xml><?xml version="1.0" encoding="utf-8"?>
@@ -448,6 +2138,17 @@
     <w:semiHidden/>
     <w:unhideWhenUsed/>
   </w:style>
+  <w:style w:type="paragraph" w:styleId="Paragraphedeliste">
+    <w:name w:val="List Paragraph"/>
+    <w:basedOn w:val="Normal"/>
+    <w:uiPriority w:val="34"/>
+    <w:qFormat/>
+    <w:rsid w:val="003F7CDF"/>
+    <w:pPr>
+      <w:ind w:left="720"/>
+      <w:contextualSpacing/>
+    </w:pPr>
+  </w:style>
 </w:styles>
 </file>
 

</xml_diff>

<commit_message>
notebook updated following meeting with serge, francis and wilfrid
</commit_message>
<xml_diff>
--- a/misc/notebook.docx
+++ b/misc/notebook.docx
@@ -1,6 +1,6 @@
 
 <file path=word/document.xml><?xml version="1.0" encoding="utf-8"?>
-<w:document xmlns:wpc="http://schemas.microsoft.com/office/word/2010/wordprocessingCanvas" xmlns:cx="http://schemas.microsoft.com/office/drawing/2014/chartex" xmlns:cx1="http://schemas.microsoft.com/office/drawing/2015/9/8/chartex" xmlns:cx2="http://schemas.microsoft.com/office/drawing/2015/10/21/chartex" xmlns:cx3="http://schemas.microsoft.com/office/drawing/2016/5/9/chartex" xmlns:cx4="http://schemas.microsoft.com/office/drawing/2016/5/10/chartex" xmlns:cx5="http://schemas.microsoft.com/office/drawing/2016/5/11/chartex" xmlns:cx6="http://schemas.microsoft.com/office/drawing/2016/5/12/chartex" xmlns:cx7="http://schemas.microsoft.com/office/drawing/2016/5/13/chartex" xmlns:cx8="http://schemas.microsoft.com/office/drawing/2016/5/14/chartex" xmlns:mc="http://schemas.openxmlformats.org/markup-compatibility/2006" xmlns:aink="http://schemas.microsoft.com/office/drawing/2016/ink" xmlns:am3d="http://schemas.microsoft.com/office/drawing/2017/model3d" xmlns:o="urn:schemas-microsoft-com:office:office" xmlns:r="http://schemas.openxmlformats.org/officeDocument/2006/relationships" xmlns:m="http://schemas.openxmlformats.org/officeDocument/2006/math" xmlns:v="urn:schemas-microsoft-com:vml" xmlns:wp14="http://schemas.microsoft.com/office/word/2010/wordprocessingDrawing" xmlns:wp="http://schemas.openxmlformats.org/drawingml/2006/wordprocessingDrawing" xmlns:w10="urn:schemas-microsoft-com:office:word" xmlns:w="http://schemas.openxmlformats.org/wordprocessingml/2006/main" xmlns:w14="http://schemas.microsoft.com/office/word/2010/wordml" xmlns:w15="http://schemas.microsoft.com/office/word/2012/wordml" xmlns:w16cid="http://schemas.microsoft.com/office/word/2016/wordml/cid" xmlns:w16se="http://schemas.microsoft.com/office/word/2015/wordml/symex" xmlns:wpg="http://schemas.microsoft.com/office/word/2010/wordprocessingGroup" xmlns:wpi="http://schemas.microsoft.com/office/word/2010/wordprocessingInk" xmlns:wne="http://schemas.microsoft.com/office/word/2006/wordml" xmlns:wps="http://schemas.microsoft.com/office/word/2010/wordprocessingShape" mc:Ignorable="w14 w15 w16se w16cid wp14">
+<w:document xmlns:wpc="http://schemas.microsoft.com/office/word/2010/wordprocessingCanvas" xmlns:cx="http://schemas.microsoft.com/office/drawing/2014/chartex" xmlns:mc="http://schemas.openxmlformats.org/markup-compatibility/2006" xmlns:o="urn:schemas-microsoft-com:office:office" xmlns:r="http://schemas.openxmlformats.org/officeDocument/2006/relationships" xmlns:m="http://schemas.openxmlformats.org/officeDocument/2006/math" xmlns:v="urn:schemas-microsoft-com:vml" xmlns:wp14="http://schemas.microsoft.com/office/word/2010/wordprocessingDrawing" xmlns:wp="http://schemas.openxmlformats.org/drawingml/2006/wordprocessingDrawing" xmlns:w10="urn:schemas-microsoft-com:office:word" xmlns:w="http://schemas.openxmlformats.org/wordprocessingml/2006/main" xmlns:w14="http://schemas.microsoft.com/office/word/2010/wordml" xmlns:w15="http://schemas.microsoft.com/office/word/2012/wordml" xmlns:w16se="http://schemas.microsoft.com/office/word/2015/wordml/symex" xmlns:wpg="http://schemas.microsoft.com/office/word/2010/wordprocessingGroup" xmlns:wpi="http://schemas.microsoft.com/office/word/2010/wordprocessingInk" xmlns:wne="http://schemas.microsoft.com/office/word/2006/wordml" xmlns:wps="http://schemas.microsoft.com/office/word/2010/wordprocessingShape" mc:Ignorable="w14 w15 w16se wp14">
   <w:body>
     <w:p>
       <w:pPr>
@@ -84,7 +84,55 @@
           <w:b/>
           <w:bCs/>
         </w:rPr>
-        <w:t>5 premiers pays pour début/mi-mars (Ocean Week de Monaco) et les 25 autres (ie le rapport) fin avril</w:t>
+        <w:t>5 premiers pays pour début/mi-mars (</w:t>
+      </w:r>
+      <w:proofErr w:type="spellStart"/>
+      <w:r>
+        <w:rPr>
+          <w:b/>
+          <w:bCs/>
+        </w:rPr>
+        <w:t>Ocean</w:t>
+      </w:r>
+      <w:proofErr w:type="spellEnd"/>
+      <w:r>
+        <w:rPr>
+          <w:b/>
+          <w:bCs/>
+        </w:rPr>
+        <w:t xml:space="preserve"> </w:t>
+      </w:r>
+      <w:proofErr w:type="spellStart"/>
+      <w:r>
+        <w:rPr>
+          <w:b/>
+          <w:bCs/>
+        </w:rPr>
+        <w:t>Week</w:t>
+      </w:r>
+      <w:proofErr w:type="spellEnd"/>
+      <w:r>
+        <w:rPr>
+          <w:b/>
+          <w:bCs/>
+        </w:rPr>
+        <w:t xml:space="preserve"> de Monaco) et les 25 autres (</w:t>
+      </w:r>
+      <w:proofErr w:type="spellStart"/>
+      <w:r>
+        <w:rPr>
+          <w:b/>
+          <w:bCs/>
+        </w:rPr>
+        <w:t>ie</w:t>
+      </w:r>
+      <w:proofErr w:type="spellEnd"/>
+      <w:r>
+        <w:rPr>
+          <w:b/>
+          <w:bCs/>
+        </w:rPr>
+        <w:t xml:space="preserve"> le rapport) fin avril</w:t>
       </w:r>
       <w:r>
         <w:t>.</w:t>
@@ -223,7 +271,23 @@
         </w:numPr>
       </w:pPr>
       <w:r>
-        <w:t>Création Github depository + vidéo explicative</w:t>
+        <w:t xml:space="preserve">Création </w:t>
+      </w:r>
+      <w:proofErr w:type="spellStart"/>
+      <w:r>
+        <w:t>Github</w:t>
+      </w:r>
+      <w:proofErr w:type="spellEnd"/>
+      <w:r>
+        <w:t xml:space="preserve"> </w:t>
+      </w:r>
+      <w:proofErr w:type="spellStart"/>
+      <w:r>
+        <w:t>depository</w:t>
+      </w:r>
+      <w:proofErr w:type="spellEnd"/>
+      <w:r>
+        <w:t xml:space="preserve"> + vidéo explicative</w:t>
       </w:r>
     </w:p>
     <w:p>
@@ -235,7 +299,15 @@
         </w:numPr>
       </w:pPr>
       <w:r>
-        <w:t>Partage codes, readme, littérature</w:t>
+        <w:t xml:space="preserve">Partage codes, </w:t>
+      </w:r>
+      <w:proofErr w:type="spellStart"/>
+      <w:r>
+        <w:t>readme</w:t>
+      </w:r>
+      <w:proofErr w:type="spellEnd"/>
+      <w:r>
+        <w:t>, littérature</w:t>
       </w:r>
     </w:p>
     <w:p>
@@ -247,8 +319,13 @@
         </w:numPr>
       </w:pPr>
       <w:r>
-        <w:t>Partage database</w:t>
-      </w:r>
+        <w:t xml:space="preserve">Partage </w:t>
+      </w:r>
+      <w:proofErr w:type="spellStart"/>
+      <w:r>
+        <w:t>database</w:t>
+      </w:r>
+      <w:proofErr w:type="spellEnd"/>
     </w:p>
     <w:p>
       <w:pPr>
@@ -285,10 +362,15 @@
         <w:pStyle w:val="Paragraphedeliste"/>
       </w:pPr>
       <w:r>
-        <w:t xml:space="preserve">Préface : </w:t>
-      </w:r>
-      <w:r>
-        <w:t>Tableaux data pays (cf rapport pacifique) (sous-catégories pour les pays ayant des récifs dans plusieurs régions ?)</w:t>
+        <w:t>Préface : Tableaux data pays (</w:t>
+      </w:r>
+      <w:proofErr w:type="spellStart"/>
+      <w:r>
+        <w:t>cf</w:t>
+      </w:r>
+      <w:proofErr w:type="spellEnd"/>
+      <w:r>
+        <w:t xml:space="preserve"> rapport pacifique) (sous-catégories pour les pays ayant des récifs dans plusieurs régions ?)</w:t>
       </w:r>
     </w:p>
     <w:p>
@@ -349,145 +431,452 @@
       <w:r>
         <w:t xml:space="preserve"> (contribution mondiale)</w:t>
       </w:r>
+    </w:p>
+    <w:p>
+      <w:pPr>
+        <w:pStyle w:val="Paragraphedeliste"/>
+        <w:numPr>
+          <w:ilvl w:val="0"/>
+          <w:numId w:val="10"/>
+        </w:numPr>
+      </w:pPr>
+      <w:r>
+        <w:t>Carte avec time range</w:t>
+      </w:r>
+      <w:r>
+        <w:t xml:space="preserve"> +</w:t>
+      </w:r>
+      <w:r>
+        <w:t xml:space="preserve"> </w:t>
+      </w:r>
+      <w:proofErr w:type="spellStart"/>
+      <w:r>
+        <w:t>histo</w:t>
+      </w:r>
+      <w:proofErr w:type="spellEnd"/>
+      <w:r>
+        <w:t xml:space="preserve"> du % de ST en fonction de leur durée</w:t>
+      </w:r>
+      <w:r>
+        <w:t xml:space="preserve"> </w:t>
+      </w:r>
+      <w:r>
+        <w:t xml:space="preserve">+ </w:t>
+      </w:r>
+      <w:r>
+        <w:t>r</w:t>
+      </w:r>
+      <w:r>
+        <w:t xml:space="preserve">épartition de l’effort </w:t>
+      </w:r>
+      <w:proofErr w:type="gramStart"/>
+      <w:r>
+        <w:t>de</w:t>
+      </w:r>
+      <w:proofErr w:type="gramEnd"/>
+      <w:r>
+        <w:t xml:space="preserve"> monitoring dans le temps </w:t>
+      </w:r>
+      <w:r>
+        <w:t>(</w:t>
+      </w:r>
+      <w:proofErr w:type="spellStart"/>
+      <w:r>
+        <w:t>histo</w:t>
+      </w:r>
+      <w:proofErr w:type="spellEnd"/>
+      <w:r>
+        <w:t xml:space="preserve"> % de </w:t>
+      </w:r>
+      <w:proofErr w:type="spellStart"/>
+      <w:r>
+        <w:t>transects</w:t>
+      </w:r>
+      <w:proofErr w:type="spellEnd"/>
+      <w:r>
+        <w:t xml:space="preserve"> par an) </w:t>
+      </w:r>
+    </w:p>
+    <w:p>
+      <w:pPr>
+        <w:pStyle w:val="Paragraphedeliste"/>
+        <w:numPr>
+          <w:ilvl w:val="0"/>
+          <w:numId w:val="10"/>
+        </w:numPr>
+      </w:pPr>
+      <w:r>
+        <w:t>Faire figurer le type de méthode utilisée pour le monitoring sous forme de phrase (contribution relative de chacune par pays en %) ? ou figure ? (</w:t>
+      </w:r>
+      <w:proofErr w:type="gramStart"/>
+      <w:r>
+        <w:t>mais</w:t>
+      </w:r>
+      <w:proofErr w:type="gramEnd"/>
+      <w:r>
+        <w:t xml:space="preserve"> </w:t>
+      </w:r>
+      <w:proofErr w:type="spellStart"/>
+      <w:r>
+        <w:t>pb</w:t>
+      </w:r>
+      <w:proofErr w:type="spellEnd"/>
+      <w:r>
+        <w:t xml:space="preserve"> de la place)</w:t>
+      </w:r>
+    </w:p>
+    <w:p>
+      <w:pPr>
+        <w:pStyle w:val="Paragraphedeliste"/>
+        <w:numPr>
+          <w:ilvl w:val="0"/>
+          <w:numId w:val="11"/>
+        </w:numPr>
+      </w:pPr>
+      <w:r>
+        <w:t>Evolution de l’état de santé des récifs coralliens (à partir du proxy couverture corallienne)</w:t>
+      </w:r>
+    </w:p>
+    <w:p>
+      <w:pPr>
+        <w:pStyle w:val="Paragraphedeliste"/>
+        <w:numPr>
+          <w:ilvl w:val="0"/>
+          <w:numId w:val="10"/>
+        </w:numPr>
+      </w:pPr>
+      <w:r>
+        <w:t xml:space="preserve">Figure couverture corallienne </w:t>
+      </w:r>
+    </w:p>
+    <w:p>
+      <w:pPr>
+        <w:pStyle w:val="Paragraphedeliste"/>
+        <w:numPr>
+          <w:ilvl w:val="0"/>
+          <w:numId w:val="10"/>
+        </w:numPr>
+      </w:pPr>
+      <w:r>
+        <w:t>Figure couverture algale</w:t>
+      </w:r>
+    </w:p>
+    <w:p>
+      <w:pPr>
+        <w:pStyle w:val="Paragraphedeliste"/>
+        <w:numPr>
+          <w:ilvl w:val="0"/>
+          <w:numId w:val="10"/>
+        </w:numPr>
+      </w:pPr>
+      <w:r>
+        <w:t>Figure ratio couverture corallienne/couverture algale</w:t>
+      </w:r>
+    </w:p>
+    <w:p>
+      <w:pPr>
+        <w:pStyle w:val="Paragraphedeliste"/>
+        <w:numPr>
+          <w:ilvl w:val="0"/>
+          <w:numId w:val="10"/>
+        </w:numPr>
+      </w:pPr>
+      <w:r>
+        <w:t>Paragraphe explicatif, discussion des tendances et interprétation</w:t>
+      </w:r>
+    </w:p>
+    <w:p>
+      <w:pPr>
+        <w:pStyle w:val="Paragraphedeliste"/>
+        <w:numPr>
+          <w:ilvl w:val="0"/>
+          <w:numId w:val="11"/>
+        </w:numPr>
+      </w:pPr>
+      <w:r>
+        <w:t>Discussion sur</w:t>
+      </w:r>
+      <w:r>
+        <w:t xml:space="preserve"> la couverture de données pour chaque pays</w:t>
+      </w:r>
+      <w:r>
+        <w:t xml:space="preserve"> (Implication de Serge) : permet-elle d’estimer correctement l’évolution de l’état de santé des récifs coralliens ? Si non pourquoi ? Recommandations.</w:t>
+      </w:r>
+    </w:p>
+    <w:p>
+      <w:pPr>
+        <w:ind w:left="720"/>
+      </w:pPr>
+    </w:p>
+    <w:p>
+      <w:pPr>
+        <w:rPr>
+          <w:b/>
+          <w:bCs/>
+          <w:color w:val="C00000"/>
+        </w:rPr>
+      </w:pPr>
+      <w:r>
+        <w:rPr>
+          <w:b/>
+          <w:bCs/>
+          <w:color w:val="C00000"/>
+        </w:rPr>
+        <w:t>12</w:t>
+      </w:r>
+      <w:r>
+        <w:rPr>
+          <w:b/>
+          <w:bCs/>
+          <w:color w:val="C00000"/>
+        </w:rPr>
+        <w:t>/01/2021</w:t>
+      </w:r>
+    </w:p>
+    <w:p>
+      <w:pPr>
+        <w:rPr>
+          <w:u w:val="single"/>
+        </w:rPr>
+      </w:pPr>
+      <w:r>
+        <w:rPr>
+          <w:u w:val="single"/>
+        </w:rPr>
+        <w:t xml:space="preserve">Meeting </w:t>
+      </w:r>
+      <w:r>
+        <w:rPr>
+          <w:u w:val="single"/>
+        </w:rPr>
+        <w:t>avec Serge, Francis et Wilfrid</w:t>
+      </w:r>
+    </w:p>
+    <w:p>
+      <w:pPr>
+        <w:pStyle w:val="Paragraphedeliste"/>
+        <w:numPr>
+          <w:ilvl w:val="0"/>
+          <w:numId w:val="12"/>
+        </w:numPr>
+      </w:pPr>
+      <w:r>
+        <w:t>Agenda</w:t>
+      </w:r>
+    </w:p>
+    <w:p>
+      <w:pPr>
+        <w:pStyle w:val="Paragraphedeliste"/>
+        <w:numPr>
+          <w:ilvl w:val="1"/>
+          <w:numId w:val="12"/>
+        </w:numPr>
+      </w:pPr>
+      <w:r>
+        <w:t xml:space="preserve">Fin Janvier : rendre la fiche </w:t>
+      </w:r>
+      <w:proofErr w:type="spellStart"/>
+      <w:r>
+        <w:t>template</w:t>
+      </w:r>
+      <w:proofErr w:type="spellEnd"/>
+      <w:r>
+        <w:t xml:space="preserve"> + proposer une sélection de 5 pays (basé sur la surface récifale, membre de l’ICRI, et sur la disponibilité en data, et 2 pays par région GCRMN)</w:t>
+      </w:r>
+    </w:p>
+    <w:p>
+      <w:pPr>
+        <w:pStyle w:val="Paragraphedeliste"/>
+        <w:numPr>
+          <w:ilvl w:val="1"/>
+          <w:numId w:val="12"/>
+        </w:numPr>
+      </w:pPr>
+      <w:r>
+        <w:t>15 Mars : 5 fiches de pays terminées</w:t>
+      </w:r>
+      <w:r>
+        <w:t xml:space="preserve"> + </w:t>
+      </w:r>
+      <w:proofErr w:type="spellStart"/>
+      <w:r>
+        <w:t>méthodo</w:t>
+      </w:r>
+      <w:proofErr w:type="spellEnd"/>
+      <w:r>
+        <w:t>’</w:t>
+      </w:r>
+      <w:r>
+        <w:t xml:space="preserve"> (pour </w:t>
+      </w:r>
+      <w:proofErr w:type="gramStart"/>
+      <w:r>
+        <w:t>une présentation éventuel</w:t>
+      </w:r>
+      <w:proofErr w:type="gramEnd"/>
+      <w:r>
+        <w:t xml:space="preserve"> à la Monaco </w:t>
+      </w:r>
+      <w:proofErr w:type="spellStart"/>
+      <w:r>
+        <w:t>Ocean</w:t>
+      </w:r>
+      <w:proofErr w:type="spellEnd"/>
+      <w:r>
+        <w:t xml:space="preserve"> </w:t>
+      </w:r>
+      <w:proofErr w:type="spellStart"/>
+      <w:r>
+        <w:t>Week</w:t>
+      </w:r>
+      <w:proofErr w:type="spellEnd"/>
+      <w:r>
+        <w:t>)</w:t>
+      </w:r>
+    </w:p>
+    <w:p>
+      <w:pPr>
+        <w:pStyle w:val="Paragraphedeliste"/>
+        <w:numPr>
+          <w:ilvl w:val="1"/>
+          <w:numId w:val="12"/>
+        </w:numPr>
+      </w:pPr>
+      <w:r>
+        <w:t>Fin avril</w:t>
+      </w:r>
+      <w:r>
+        <w:t> : rapport complet avec les 30 pays</w:t>
+      </w:r>
+    </w:p>
+    <w:p>
+      <w:pPr>
+        <w:pStyle w:val="Paragraphedeliste"/>
+        <w:numPr>
+          <w:ilvl w:val="0"/>
+          <w:numId w:val="12"/>
+        </w:numPr>
+      </w:pPr>
+      <w:r>
+        <w:t>Remarques diverses :</w:t>
+      </w:r>
+    </w:p>
+    <w:p>
+      <w:pPr>
+        <w:pStyle w:val="Paragraphedeliste"/>
+        <w:numPr>
+          <w:ilvl w:val="1"/>
+          <w:numId w:val="12"/>
+        </w:numPr>
+      </w:pPr>
+      <w:r>
+        <w:t>Quelque chose de graphique et succinct</w:t>
+      </w:r>
+    </w:p>
+    <w:p>
+      <w:pPr>
+        <w:pStyle w:val="Paragraphedeliste"/>
+        <w:numPr>
+          <w:ilvl w:val="1"/>
+          <w:numId w:val="12"/>
+        </w:numPr>
+      </w:pPr>
+      <w:r>
+        <w:t xml:space="preserve">Emily </w:t>
+      </w:r>
+      <w:proofErr w:type="spellStart"/>
+      <w:r>
+        <w:t>Corcoran</w:t>
+      </w:r>
+      <w:proofErr w:type="spellEnd"/>
+      <w:r>
+        <w:t xml:space="preserve"> pour faire le lien avec l’intégration des récifs global</w:t>
+      </w:r>
+    </w:p>
+    <w:p>
+      <w:pPr>
+        <w:pStyle w:val="Paragraphedeliste"/>
+        <w:numPr>
+          <w:ilvl w:val="1"/>
+          <w:numId w:val="12"/>
+        </w:numPr>
+      </w:pPr>
+      <w:r>
+        <w:t>6 indicateurs de l’ICRI (5 retenus) en quoi les données peuvent y répondre</w:t>
+      </w:r>
+    </w:p>
+    <w:p>
+      <w:pPr>
+        <w:pStyle w:val="Paragraphedeliste"/>
+        <w:numPr>
+          <w:ilvl w:val="1"/>
+          <w:numId w:val="12"/>
+        </w:numPr>
+      </w:pPr>
+      <w:r>
+        <w:t xml:space="preserve">Est-ce que </w:t>
+      </w:r>
+      <w:proofErr w:type="gramStart"/>
+      <w:r>
+        <w:t>c</w:t>
+      </w:r>
       <w:bookmarkStart w:id="0" w:name="_GoBack"/>
       <w:bookmarkEnd w:id="0"/>
-    </w:p>
-    <w:p>
-      <w:pPr>
-        <w:pStyle w:val="Paragraphedeliste"/>
-        <w:numPr>
-          <w:ilvl w:val="0"/>
-          <w:numId w:val="10"/>
-        </w:numPr>
-      </w:pPr>
-      <w:r>
-        <w:t>Carte avec time range</w:t>
-      </w:r>
-      <w:r>
-        <w:t xml:space="preserve"> +</w:t>
-      </w:r>
-      <w:r>
-        <w:t xml:space="preserve"> </w:t>
-      </w:r>
-      <w:r>
-        <w:t>histo du % de ST en fonction de leur durée</w:t>
-      </w:r>
-      <w:r>
-        <w:t xml:space="preserve"> </w:t>
-      </w:r>
-      <w:r>
-        <w:t xml:space="preserve">+ </w:t>
-      </w:r>
-      <w:r>
-        <w:t>r</w:t>
-      </w:r>
-      <w:r>
-        <w:t xml:space="preserve">épartition de l’effort de monitoring dans le temps </w:t>
-      </w:r>
-      <w:r>
-        <w:t xml:space="preserve">(histo % de transects par an) </w:t>
-      </w:r>
-    </w:p>
-    <w:p>
-      <w:pPr>
-        <w:pStyle w:val="Paragraphedeliste"/>
-        <w:numPr>
-          <w:ilvl w:val="0"/>
-          <w:numId w:val="10"/>
-        </w:numPr>
-      </w:pPr>
-      <w:r>
-        <w:t>Faire figurer le type de méthode utilisée pour le monitoring sous forme de phrase (contribution relative de chacune par pays en %) ? ou figure ? (mais pb de la place)</w:t>
-      </w:r>
-    </w:p>
-    <w:p>
-      <w:pPr>
-        <w:pStyle w:val="Paragraphedeliste"/>
-        <w:numPr>
-          <w:ilvl w:val="0"/>
-          <w:numId w:val="11"/>
-        </w:numPr>
-      </w:pPr>
-      <w:r>
-        <w:t>Evolution de l’état de santé des récifs coralliens (à partir du proxy couverture corallienne)</w:t>
-      </w:r>
-    </w:p>
-    <w:p>
-      <w:pPr>
-        <w:pStyle w:val="Paragraphedeliste"/>
-        <w:numPr>
-          <w:ilvl w:val="0"/>
-          <w:numId w:val="10"/>
-        </w:numPr>
-      </w:pPr>
-      <w:r>
-        <w:t xml:space="preserve">Figure couverture corallienne </w:t>
-      </w:r>
-    </w:p>
-    <w:p>
-      <w:pPr>
-        <w:pStyle w:val="Paragraphedeliste"/>
-        <w:numPr>
-          <w:ilvl w:val="0"/>
-          <w:numId w:val="10"/>
-        </w:numPr>
-      </w:pPr>
-      <w:r>
-        <w:t>Figure couverture algale</w:t>
-      </w:r>
-    </w:p>
-    <w:p>
-      <w:pPr>
-        <w:pStyle w:val="Paragraphedeliste"/>
-        <w:numPr>
-          <w:ilvl w:val="0"/>
-          <w:numId w:val="10"/>
-        </w:numPr>
-      </w:pPr>
-      <w:r>
-        <w:t>Figure ratio couverture corallienne/couverture algale</w:t>
-      </w:r>
-    </w:p>
-    <w:p>
-      <w:pPr>
-        <w:pStyle w:val="Paragraphedeliste"/>
-        <w:numPr>
-          <w:ilvl w:val="0"/>
-          <w:numId w:val="10"/>
-        </w:numPr>
-      </w:pPr>
-      <w:r>
-        <w:t>Paragraphe explicatif, discussion des tendances et interprétation</w:t>
-      </w:r>
-    </w:p>
-    <w:p>
-      <w:pPr>
-        <w:pStyle w:val="Paragraphedeliste"/>
-        <w:numPr>
-          <w:ilvl w:val="0"/>
-          <w:numId w:val="11"/>
-        </w:numPr>
-      </w:pPr>
-      <w:r>
-        <w:t>Discussion sur</w:t>
-      </w:r>
-      <w:r>
-        <w:t xml:space="preserve"> la couverture de données pour chaque pays</w:t>
-      </w:r>
-      <w:r>
-        <w:t xml:space="preserve"> (Implication de Serge) : permet-elle d’estimer correctement l’évolution de l’état de santé des récifs coralliens ? Si non pourquoi ? Recommandations.</w:t>
-      </w:r>
-    </w:p>
-    <w:p>
-      <w:pPr>
-        <w:ind w:left="720"/>
-      </w:pPr>
-    </w:p>
-    <w:p>
-      <w:pPr>
-        <w:pStyle w:val="Paragraphedeliste"/>
-        <w:ind w:left="1080"/>
-      </w:pPr>
+      <w:r>
+        <w:t>’est</w:t>
+      </w:r>
+      <w:proofErr w:type="gramEnd"/>
+      <w:r>
+        <w:t xml:space="preserve"> fait et si non est ce que l’on pourrait le faire</w:t>
+      </w:r>
+    </w:p>
+    <w:p>
+      <w:pPr>
+        <w:pStyle w:val="Paragraphedeliste"/>
+        <w:numPr>
+          <w:ilvl w:val="1"/>
+          <w:numId w:val="12"/>
+        </w:numPr>
+      </w:pPr>
+      <w:r>
+        <w:t xml:space="preserve">Commencer par </w:t>
+      </w:r>
+      <w:r>
+        <w:t>l’Indonésie</w:t>
+      </w:r>
+    </w:p>
+    <w:p>
+      <w:pPr>
+        <w:pStyle w:val="Paragraphedeliste"/>
+        <w:numPr>
+          <w:ilvl w:val="1"/>
+          <w:numId w:val="12"/>
+        </w:numPr>
+      </w:pPr>
+      <w:r>
+        <w:t>Recommandations</w:t>
+      </w:r>
+      <w:r>
+        <w:t xml:space="preserve"> positives à la fin pas </w:t>
+      </w:r>
+      <w:r>
+        <w:t>négatif</w:t>
+      </w:r>
+      <w:r>
+        <w:t>, c’est aussi pour que le PNUE mette en place</w:t>
+      </w:r>
+    </w:p>
+    <w:p>
+      <w:pPr>
+        <w:pStyle w:val="Paragraphedeliste"/>
+        <w:numPr>
+          <w:ilvl w:val="1"/>
+          <w:numId w:val="12"/>
+        </w:numPr>
+      </w:pPr>
+      <w:r>
+        <w:t>Servira de document plaidoyer pour la CBD, aucune réunion avant mi-Avril</w:t>
+      </w:r>
     </w:p>
     <w:p/>
     <w:p/>
@@ -505,7 +894,7 @@
 </file>
 
 <file path=word/numbering.xml><?xml version="1.0" encoding="utf-8"?>
-<w:numbering xmlns:wpc="http://schemas.microsoft.com/office/word/2010/wordprocessingCanvas" xmlns:cx="http://schemas.microsoft.com/office/drawing/2014/chartex" xmlns:cx1="http://schemas.microsoft.com/office/drawing/2015/9/8/chartex" xmlns:cx2="http://schemas.microsoft.com/office/drawing/2015/10/21/chartex" xmlns:cx3="http://schemas.microsoft.com/office/drawing/2016/5/9/chartex" xmlns:cx4="http://schemas.microsoft.com/office/drawing/2016/5/10/chartex" xmlns:cx5="http://schemas.microsoft.com/office/drawing/2016/5/11/chartex" xmlns:cx6="http://schemas.microsoft.com/office/drawing/2016/5/12/chartex" xmlns:cx7="http://schemas.microsoft.com/office/drawing/2016/5/13/chartex" xmlns:cx8="http://schemas.microsoft.com/office/drawing/2016/5/14/chartex" xmlns:mc="http://schemas.openxmlformats.org/markup-compatibility/2006" xmlns:aink="http://schemas.microsoft.com/office/drawing/2016/ink" xmlns:am3d="http://schemas.microsoft.com/office/drawing/2017/model3d" xmlns:o="urn:schemas-microsoft-com:office:office" xmlns:r="http://schemas.openxmlformats.org/officeDocument/2006/relationships" xmlns:m="http://schemas.openxmlformats.org/officeDocument/2006/math" xmlns:v="urn:schemas-microsoft-com:vml" xmlns:wp14="http://schemas.microsoft.com/office/word/2010/wordprocessingDrawing" xmlns:wp="http://schemas.openxmlformats.org/drawingml/2006/wordprocessingDrawing" xmlns:w10="urn:schemas-microsoft-com:office:word" xmlns:w="http://schemas.openxmlformats.org/wordprocessingml/2006/main" xmlns:w14="http://schemas.microsoft.com/office/word/2010/wordml" xmlns:w15="http://schemas.microsoft.com/office/word/2012/wordml" xmlns:w16cid="http://schemas.microsoft.com/office/word/2016/wordml/cid" xmlns:w16se="http://schemas.microsoft.com/office/word/2015/wordml/symex" xmlns:wpg="http://schemas.microsoft.com/office/word/2010/wordprocessingGroup" xmlns:wpi="http://schemas.microsoft.com/office/word/2010/wordprocessingInk" xmlns:wne="http://schemas.microsoft.com/office/word/2006/wordml" xmlns:wps="http://schemas.microsoft.com/office/word/2010/wordprocessingShape" mc:Ignorable="w14 w15 w16se w16cid wp14">
+<w:numbering xmlns:wpc="http://schemas.microsoft.com/office/word/2010/wordprocessingCanvas" xmlns:cx="http://schemas.microsoft.com/office/drawing/2014/chartex" xmlns:mc="http://schemas.openxmlformats.org/markup-compatibility/2006" xmlns:o="urn:schemas-microsoft-com:office:office" xmlns:r="http://schemas.openxmlformats.org/officeDocument/2006/relationships" xmlns:m="http://schemas.openxmlformats.org/officeDocument/2006/math" xmlns:v="urn:schemas-microsoft-com:vml" xmlns:wp14="http://schemas.microsoft.com/office/word/2010/wordprocessingDrawing" xmlns:wp="http://schemas.openxmlformats.org/drawingml/2006/wordprocessingDrawing" xmlns:w10="urn:schemas-microsoft-com:office:word" xmlns:w="http://schemas.openxmlformats.org/wordprocessingml/2006/main" xmlns:w14="http://schemas.microsoft.com/office/word/2010/wordml" xmlns:w15="http://schemas.microsoft.com/office/word/2012/wordml" xmlns:w16se="http://schemas.microsoft.com/office/word/2015/wordml/symex" xmlns:wpg="http://schemas.microsoft.com/office/word/2010/wordprocessingGroup" xmlns:wpi="http://schemas.microsoft.com/office/word/2010/wordprocessingInk" xmlns:wne="http://schemas.microsoft.com/office/word/2006/wordml" xmlns:wps="http://schemas.microsoft.com/office/word/2010/wordprocessingShape" mc:Ignorable="w14 w15 w16se wp14">
   <w:abstractNum w:abstractNumId="0" w15:restartNumberingAfterBreak="0">
     <w:nsid w:val="1316558D"/>
     <w:multiLevelType w:val="hybridMultilevel"/>
@@ -708,6 +1097,119 @@
     </w:lvl>
   </w:abstractNum>
   <w:abstractNum w:abstractNumId="2" w15:restartNumberingAfterBreak="0">
+    <w:nsid w:val="270B1439"/>
+    <w:multiLevelType w:val="hybridMultilevel"/>
+    <w:tmpl w:val="06CE70C0"/>
+    <w:lvl w:ilvl="0" w:tplc="040C0001">
+      <w:start w:val="1"/>
+      <w:numFmt w:val="bullet"/>
+      <w:lvlText w:val=""/>
+      <w:lvlJc w:val="left"/>
+      <w:pPr>
+        <w:ind w:left="720" w:hanging="360"/>
+      </w:pPr>
+      <w:rPr>
+        <w:rFonts w:ascii="Symbol" w:hAnsi="Symbol" w:hint="default"/>
+      </w:rPr>
+    </w:lvl>
+    <w:lvl w:ilvl="1" w:tplc="040C0003">
+      <w:start w:val="1"/>
+      <w:numFmt w:val="bullet"/>
+      <w:lvlText w:val="o"/>
+      <w:lvlJc w:val="left"/>
+      <w:pPr>
+        <w:ind w:left="1440" w:hanging="360"/>
+      </w:pPr>
+      <w:rPr>
+        <w:rFonts w:ascii="Courier New" w:hAnsi="Courier New" w:cs="Courier New" w:hint="default"/>
+      </w:rPr>
+    </w:lvl>
+    <w:lvl w:ilvl="2" w:tplc="040C0005" w:tentative="1">
+      <w:start w:val="1"/>
+      <w:numFmt w:val="bullet"/>
+      <w:lvlText w:val=""/>
+      <w:lvlJc w:val="left"/>
+      <w:pPr>
+        <w:ind w:left="2160" w:hanging="360"/>
+      </w:pPr>
+      <w:rPr>
+        <w:rFonts w:ascii="Wingdings" w:hAnsi="Wingdings" w:hint="default"/>
+      </w:rPr>
+    </w:lvl>
+    <w:lvl w:ilvl="3" w:tplc="040C0001" w:tentative="1">
+      <w:start w:val="1"/>
+      <w:numFmt w:val="bullet"/>
+      <w:lvlText w:val=""/>
+      <w:lvlJc w:val="left"/>
+      <w:pPr>
+        <w:ind w:left="2880" w:hanging="360"/>
+      </w:pPr>
+      <w:rPr>
+        <w:rFonts w:ascii="Symbol" w:hAnsi="Symbol" w:hint="default"/>
+      </w:rPr>
+    </w:lvl>
+    <w:lvl w:ilvl="4" w:tplc="040C0003" w:tentative="1">
+      <w:start w:val="1"/>
+      <w:numFmt w:val="bullet"/>
+      <w:lvlText w:val="o"/>
+      <w:lvlJc w:val="left"/>
+      <w:pPr>
+        <w:ind w:left="3600" w:hanging="360"/>
+      </w:pPr>
+      <w:rPr>
+        <w:rFonts w:ascii="Courier New" w:hAnsi="Courier New" w:cs="Courier New" w:hint="default"/>
+      </w:rPr>
+    </w:lvl>
+    <w:lvl w:ilvl="5" w:tplc="040C0005" w:tentative="1">
+      <w:start w:val="1"/>
+      <w:numFmt w:val="bullet"/>
+      <w:lvlText w:val=""/>
+      <w:lvlJc w:val="left"/>
+      <w:pPr>
+        <w:ind w:left="4320" w:hanging="360"/>
+      </w:pPr>
+      <w:rPr>
+        <w:rFonts w:ascii="Wingdings" w:hAnsi="Wingdings" w:hint="default"/>
+      </w:rPr>
+    </w:lvl>
+    <w:lvl w:ilvl="6" w:tplc="040C0001" w:tentative="1">
+      <w:start w:val="1"/>
+      <w:numFmt w:val="bullet"/>
+      <w:lvlText w:val=""/>
+      <w:lvlJc w:val="left"/>
+      <w:pPr>
+        <w:ind w:left="5040" w:hanging="360"/>
+      </w:pPr>
+      <w:rPr>
+        <w:rFonts w:ascii="Symbol" w:hAnsi="Symbol" w:hint="default"/>
+      </w:rPr>
+    </w:lvl>
+    <w:lvl w:ilvl="7" w:tplc="040C0003" w:tentative="1">
+      <w:start w:val="1"/>
+      <w:numFmt w:val="bullet"/>
+      <w:lvlText w:val="o"/>
+      <w:lvlJc w:val="left"/>
+      <w:pPr>
+        <w:ind w:left="5760" w:hanging="360"/>
+      </w:pPr>
+      <w:rPr>
+        <w:rFonts w:ascii="Courier New" w:hAnsi="Courier New" w:cs="Courier New" w:hint="default"/>
+      </w:rPr>
+    </w:lvl>
+    <w:lvl w:ilvl="8" w:tplc="040C0005" w:tentative="1">
+      <w:start w:val="1"/>
+      <w:numFmt w:val="bullet"/>
+      <w:lvlText w:val=""/>
+      <w:lvlJc w:val="left"/>
+      <w:pPr>
+        <w:ind w:left="6480" w:hanging="360"/>
+      </w:pPr>
+      <w:rPr>
+        <w:rFonts w:ascii="Wingdings" w:hAnsi="Wingdings" w:hint="default"/>
+      </w:rPr>
+    </w:lvl>
+  </w:abstractNum>
+  <w:abstractNum w:abstractNumId="3" w15:restartNumberingAfterBreak="0">
     <w:nsid w:val="2AFC3FE7"/>
     <w:multiLevelType w:val="hybridMultilevel"/>
     <w:tmpl w:val="6ABE5538"/>
@@ -796,7 +1298,7 @@
       </w:pPr>
     </w:lvl>
   </w:abstractNum>
-  <w:abstractNum w:abstractNumId="3" w15:restartNumberingAfterBreak="0">
+  <w:abstractNum w:abstractNumId="4" w15:restartNumberingAfterBreak="0">
     <w:nsid w:val="311E7728"/>
     <w:multiLevelType w:val="hybridMultilevel"/>
     <w:tmpl w:val="0DD4F2EC"/>
@@ -909,7 +1411,7 @@
       </w:rPr>
     </w:lvl>
   </w:abstractNum>
-  <w:abstractNum w:abstractNumId="4" w15:restartNumberingAfterBreak="0">
+  <w:abstractNum w:abstractNumId="5" w15:restartNumberingAfterBreak="0">
     <w:nsid w:val="3EA574CB"/>
     <w:multiLevelType w:val="hybridMultilevel"/>
     <w:tmpl w:val="82AA15D4"/>
@@ -1022,7 +1524,7 @@
       </w:rPr>
     </w:lvl>
   </w:abstractNum>
-  <w:abstractNum w:abstractNumId="5" w15:restartNumberingAfterBreak="0">
+  <w:abstractNum w:abstractNumId="6" w15:restartNumberingAfterBreak="0">
     <w:nsid w:val="474848B2"/>
     <w:multiLevelType w:val="hybridMultilevel"/>
     <w:tmpl w:val="499EA0BA"/>
@@ -1111,7 +1613,7 @@
       </w:pPr>
     </w:lvl>
   </w:abstractNum>
-  <w:abstractNum w:abstractNumId="6" w15:restartNumberingAfterBreak="0">
+  <w:abstractNum w:abstractNumId="7" w15:restartNumberingAfterBreak="0">
     <w:nsid w:val="50EA62B4"/>
     <w:multiLevelType w:val="hybridMultilevel"/>
     <w:tmpl w:val="E5CA2DD6"/>
@@ -1224,7 +1726,7 @@
       </w:rPr>
     </w:lvl>
   </w:abstractNum>
-  <w:abstractNum w:abstractNumId="7" w15:restartNumberingAfterBreak="0">
+  <w:abstractNum w:abstractNumId="8" w15:restartNumberingAfterBreak="0">
     <w:nsid w:val="53B92BD9"/>
     <w:multiLevelType w:val="hybridMultilevel"/>
     <w:tmpl w:val="1D582CA0"/>
@@ -1337,7 +1839,7 @@
       </w:rPr>
     </w:lvl>
   </w:abstractNum>
-  <w:abstractNum w:abstractNumId="8" w15:restartNumberingAfterBreak="0">
+  <w:abstractNum w:abstractNumId="9" w15:restartNumberingAfterBreak="0">
     <w:nsid w:val="6107239C"/>
     <w:multiLevelType w:val="hybridMultilevel"/>
     <w:tmpl w:val="F82C7056"/>
@@ -1450,7 +1952,7 @@
       </w:rPr>
     </w:lvl>
   </w:abstractNum>
-  <w:abstractNum w:abstractNumId="9" w15:restartNumberingAfterBreak="0">
+  <w:abstractNum w:abstractNumId="10" w15:restartNumberingAfterBreak="0">
     <w:nsid w:val="640E34C7"/>
     <w:multiLevelType w:val="hybridMultilevel"/>
     <w:tmpl w:val="99C81514"/>
@@ -1563,7 +2065,7 @@
       </w:rPr>
     </w:lvl>
   </w:abstractNum>
-  <w:abstractNum w:abstractNumId="10" w15:restartNumberingAfterBreak="0">
+  <w:abstractNum w:abstractNumId="11" w15:restartNumberingAfterBreak="0">
     <w:nsid w:val="70507B68"/>
     <w:multiLevelType w:val="hybridMultilevel"/>
     <w:tmpl w:val="2FA41076"/>
@@ -1680,40 +2182,43 @@
     <w:abstractNumId w:val="0"/>
   </w:num>
   <w:num w:numId="2">
-    <w:abstractNumId w:val="10"/>
+    <w:abstractNumId w:val="11"/>
   </w:num>
   <w:num w:numId="3">
-    <w:abstractNumId w:val="3"/>
+    <w:abstractNumId w:val="4"/>
   </w:num>
   <w:num w:numId="4">
-    <w:abstractNumId w:val="7"/>
+    <w:abstractNumId w:val="8"/>
   </w:num>
   <w:num w:numId="5">
-    <w:abstractNumId w:val="4"/>
+    <w:abstractNumId w:val="5"/>
   </w:num>
   <w:num w:numId="6">
     <w:abstractNumId w:val="1"/>
   </w:num>
   <w:num w:numId="7">
+    <w:abstractNumId w:val="10"/>
+  </w:num>
+  <w:num w:numId="8">
+    <w:abstractNumId w:val="7"/>
+  </w:num>
+  <w:num w:numId="9">
+    <w:abstractNumId w:val="3"/>
+  </w:num>
+  <w:num w:numId="10">
     <w:abstractNumId w:val="9"/>
   </w:num>
-  <w:num w:numId="8">
+  <w:num w:numId="11">
     <w:abstractNumId w:val="6"/>
   </w:num>
-  <w:num w:numId="9">
+  <w:num w:numId="12">
     <w:abstractNumId w:val="2"/>
-  </w:num>
-  <w:num w:numId="10">
-    <w:abstractNumId w:val="8"/>
-  </w:num>
-  <w:num w:numId="11">
-    <w:abstractNumId w:val="5"/>
   </w:num>
 </w:numbering>
 </file>
 
 <file path=word/styles.xml><?xml version="1.0" encoding="utf-8"?>
-<w:styles xmlns:mc="http://schemas.openxmlformats.org/markup-compatibility/2006" xmlns:r="http://schemas.openxmlformats.org/officeDocument/2006/relationships" xmlns:w="http://schemas.openxmlformats.org/wordprocessingml/2006/main" xmlns:w14="http://schemas.microsoft.com/office/word/2010/wordml" xmlns:w15="http://schemas.microsoft.com/office/word/2012/wordml" xmlns:w16cid="http://schemas.microsoft.com/office/word/2016/wordml/cid" xmlns:w16se="http://schemas.microsoft.com/office/word/2015/wordml/symex" mc:Ignorable="w14 w15 w16se w16cid">
+<w:styles xmlns:mc="http://schemas.openxmlformats.org/markup-compatibility/2006" xmlns:r="http://schemas.openxmlformats.org/officeDocument/2006/relationships" xmlns:w="http://schemas.openxmlformats.org/wordprocessingml/2006/main" xmlns:w14="http://schemas.microsoft.com/office/word/2010/wordml" xmlns:w15="http://schemas.microsoft.com/office/word/2012/wordml" xmlns:w16se="http://schemas.microsoft.com/office/word/2015/wordml/symex" mc:Ignorable="w14 w15 w16se">
   <w:docDefaults>
     <w:rPrDefault>
       <w:rPr>
@@ -1729,7 +2234,7 @@
       </w:pPr>
     </w:pPrDefault>
   </w:docDefaults>
-  <w:latentStyles w:defLockedState="0" w:defUIPriority="99" w:defSemiHidden="0" w:defUnhideWhenUsed="0" w:defQFormat="0" w:count="376">
+  <w:latentStyles w:defLockedState="0" w:defUIPriority="99" w:defSemiHidden="0" w:defUnhideWhenUsed="0" w:defQFormat="0" w:count="371">
     <w:lsdException w:name="Normal" w:uiPriority="0" w:qFormat="1"/>
     <w:lsdException w:name="heading 1" w:uiPriority="9" w:qFormat="1"/>
     <w:lsdException w:name="heading 2" w:semiHidden="1" w:uiPriority="9" w:unhideWhenUsed="1" w:qFormat="1"/>
@@ -2101,11 +2606,6 @@
     <w:lsdException w:name="List Table 5 Dark Accent 6" w:uiPriority="50"/>
     <w:lsdException w:name="List Table 6 Colorful Accent 6" w:uiPriority="51"/>
     <w:lsdException w:name="List Table 7 Colorful Accent 6" w:uiPriority="52"/>
-    <w:lsdException w:name="Mention" w:semiHidden="1" w:unhideWhenUsed="1"/>
-    <w:lsdException w:name="Smart Hyperlink" w:semiHidden="1" w:unhideWhenUsed="1"/>
-    <w:lsdException w:name="Hashtag" w:semiHidden="1" w:unhideWhenUsed="1"/>
-    <w:lsdException w:name="Unresolved Mention" w:semiHidden="1" w:unhideWhenUsed="1"/>
-    <w:lsdException w:name="Smart Link" w:semiHidden="1" w:unhideWhenUsed="1"/>
   </w:latentStyles>
   <w:style w:type="paragraph" w:default="1" w:styleId="Normal">
     <w:name w:val="Normal"/>

</xml_diff>